<commit_message>
atualização do guia de implantação
</commit_message>
<xml_diff>
--- a/Estrutura-Projeto/JOB SEA-Projeto/Desenvolvimento/5.Implantação/Guia de Implantação do Software.docx
+++ b/Estrutura-Projeto/JOB SEA-Projeto/Desenvolvimento/5.Implantação/Guia de Implantação do Software.docx
@@ -1352,7 +1352,21 @@
         <w:rPr>
           <w:lang w:eastAsia="en-US"/>
         </w:rPr>
-        <w:t>Neste guia está apresentado cada fase do processo de implantação da plataforma JOB SEA, aqui você verá como fazer o download do repositório, instalações necessárias, criação de banco de dados, dependências e deploy para servidor de hospedagem.</w:t>
+        <w:t xml:space="preserve">Neste guia está apresentado cada fase do processo de implantação da plataforma JOB SEA, aqui você verá como fazer o download do repositório, instalações necessárias, criação de banco de dados, dependências e </w:t>
+      </w:r>
+      <w:proofErr w:type="spellStart"/>
+      <w:r>
+        <w:rPr>
+          <w:lang w:eastAsia="en-US"/>
+        </w:rPr>
+        <w:t>deploy</w:t>
+      </w:r>
+      <w:proofErr w:type="spellEnd"/>
+      <w:r>
+        <w:rPr>
+          <w:lang w:eastAsia="en-US"/>
+        </w:rPr>
+        <w:t xml:space="preserve"> para servidor de hospedagem.</w:t>
       </w:r>
     </w:p>
     <w:p>
@@ -1389,11 +1403,19 @@
           <w:lang w:eastAsia="en-US"/>
         </w:rPr>
       </w:pPr>
-      <w:r>
-        <w:rPr>
-          <w:lang w:eastAsia="en-US"/>
-        </w:rPr>
-        <w:t xml:space="preserve">NodeJs. Disponível em: </w:t>
+      <w:proofErr w:type="spellStart"/>
+      <w:r>
+        <w:rPr>
+          <w:lang w:eastAsia="en-US"/>
+        </w:rPr>
+        <w:t>NodeJs</w:t>
+      </w:r>
+      <w:proofErr w:type="spellEnd"/>
+      <w:r>
+        <w:rPr>
+          <w:lang w:eastAsia="en-US"/>
+        </w:rPr>
+        <w:t xml:space="preserve">. Disponível em: </w:t>
       </w:r>
       <w:r>
         <w:rPr>
@@ -1414,27 +1436,47 @@
         <w:rPr>
           <w:lang w:eastAsia="en-US"/>
         </w:rPr>
-        <w:t>.  Acesso em 24 de janeiro de 2021.</w:t>
-      </w:r>
-    </w:p>
-    <w:p>
-      <w:pPr>
-        <w:rPr>
-          <w:lang w:eastAsia="en-US"/>
-        </w:rPr>
-      </w:pPr>
-    </w:p>
-    <w:p>
-      <w:pPr>
-        <w:rPr>
-          <w:lang w:eastAsia="en-US"/>
-        </w:rPr>
-      </w:pPr>
-      <w:r>
-        <w:rPr>
-          <w:lang w:eastAsia="en-US"/>
-        </w:rPr>
-        <w:t>MongoDB. Disponível em:</w:t>
+        <w:t xml:space="preserve">.  Acesso em </w:t>
+      </w:r>
+      <w:r>
+        <w:rPr>
+          <w:lang w:eastAsia="en-US"/>
+        </w:rPr>
+        <w:t>12</w:t>
+      </w:r>
+      <w:r>
+        <w:rPr>
+          <w:lang w:eastAsia="en-US"/>
+        </w:rPr>
+        <w:t xml:space="preserve"> de janeiro de 2021.</w:t>
+      </w:r>
+    </w:p>
+    <w:p>
+      <w:pPr>
+        <w:rPr>
+          <w:lang w:eastAsia="en-US"/>
+        </w:rPr>
+      </w:pPr>
+    </w:p>
+    <w:p>
+      <w:pPr>
+        <w:rPr>
+          <w:lang w:eastAsia="en-US"/>
+        </w:rPr>
+      </w:pPr>
+      <w:proofErr w:type="spellStart"/>
+      <w:r>
+        <w:rPr>
+          <w:lang w:eastAsia="en-US"/>
+        </w:rPr>
+        <w:t>MongoDB</w:t>
+      </w:r>
+      <w:proofErr w:type="spellEnd"/>
+      <w:r>
+        <w:rPr>
+          <w:lang w:eastAsia="en-US"/>
+        </w:rPr>
+        <w:t>. Disponível em:</w:t>
       </w:r>
     </w:p>
     <w:p>
@@ -1481,11 +1523,19 @@
           <w:lang w:eastAsia="en-US"/>
         </w:rPr>
       </w:pPr>
-      <w:r>
-        <w:rPr>
-          <w:lang w:eastAsia="en-US"/>
-        </w:rPr>
-        <w:t>Git. Disponível em:</w:t>
+      <w:proofErr w:type="spellStart"/>
+      <w:r>
+        <w:rPr>
+          <w:lang w:eastAsia="en-US"/>
+        </w:rPr>
+        <w:t>Git</w:t>
+      </w:r>
+      <w:proofErr w:type="spellEnd"/>
+      <w:r>
+        <w:rPr>
+          <w:lang w:eastAsia="en-US"/>
+        </w:rPr>
+        <w:t>. Disponível em:</w:t>
       </w:r>
     </w:p>
     <w:p>
@@ -1507,7 +1557,69 @@
         <w:rPr>
           <w:lang w:eastAsia="en-US"/>
         </w:rPr>
-        <w:t>. Acesso em 24 de janeiro de 2021.</w:t>
+        <w:t xml:space="preserve">. Acesso em </w:t>
+      </w:r>
+      <w:r>
+        <w:rPr>
+          <w:lang w:eastAsia="en-US"/>
+        </w:rPr>
+        <w:t>12</w:t>
+      </w:r>
+      <w:r>
+        <w:rPr>
+          <w:lang w:eastAsia="en-US"/>
+        </w:rPr>
+        <w:t xml:space="preserve"> de janeiro de 2021.</w:t>
+      </w:r>
+    </w:p>
+    <w:p>
+      <w:pPr>
+        <w:rPr>
+          <w:lang w:eastAsia="en-US"/>
+        </w:rPr>
+      </w:pPr>
+    </w:p>
+    <w:p>
+      <w:pPr>
+        <w:rPr>
+          <w:lang w:eastAsia="en-US"/>
+        </w:rPr>
+      </w:pPr>
+      <w:proofErr w:type="spellStart"/>
+      <w:r>
+        <w:rPr>
+          <w:lang w:eastAsia="en-US"/>
+        </w:rPr>
+        <w:t>React</w:t>
+      </w:r>
+      <w:proofErr w:type="spellEnd"/>
+      <w:r>
+        <w:rPr>
+          <w:lang w:eastAsia="en-US"/>
+        </w:rPr>
+        <w:t>. Disponível em:</w:t>
+      </w:r>
+    </w:p>
+    <w:p>
+      <w:pPr>
+        <w:rPr>
+          <w:lang w:eastAsia="en-US"/>
+        </w:rPr>
+      </w:pPr>
+      <w:hyperlink r:id="rId14" w:history="1">
+        <w:r>
+          <w:rPr>
+            <w:rStyle w:val="Hyperlink"/>
+            <w:lang w:eastAsia="en-US"/>
+          </w:rPr>
+          <w:t>https://pt-br.reactjs.org/</w:t>
+        </w:r>
+      </w:hyperlink>
+      <w:r>
+        <w:rPr>
+          <w:lang w:eastAsia="en-US"/>
+        </w:rPr>
+        <w:t>. Acesso em 12 de janeiro de 2021</w:t>
       </w:r>
     </w:p>
     <w:p>
@@ -1785,8 +1897,16 @@
         <w:rPr>
           <w:lang w:eastAsia="en-US"/>
         </w:rPr>
-        <w:t>Serviço de hospedagem : Heroku</w:t>
-      </w:r>
+        <w:t xml:space="preserve">Serviço de hospedagem : </w:t>
+      </w:r>
+      <w:proofErr w:type="spellStart"/>
+      <w:r>
+        <w:rPr>
+          <w:lang w:eastAsia="en-US"/>
+        </w:rPr>
+        <w:t>Heroku</w:t>
+      </w:r>
+      <w:proofErr w:type="spellEnd"/>
     </w:p>
     <w:p>
       <w:pPr>
@@ -1800,7 +1920,7 @@
         </w:rPr>
         <w:t xml:space="preserve">Domínio : </w:t>
       </w:r>
-      <w:hyperlink r:id="rId14" w:history="1">
+      <w:hyperlink r:id="rId15" w:history="1">
         <w:r>
           <w:rPr>
             <w:rStyle w:val="Hyperlink"/>
@@ -1939,37 +2059,61 @@
           <w:lang w:eastAsia="en-US"/>
         </w:rPr>
       </w:pPr>
-      <w:r>
-        <w:rPr>
-          <w:lang w:eastAsia="en-US"/>
-        </w:rPr>
-        <w:t>NodeJs versão 14.5.4</w:t>
-      </w:r>
-    </w:p>
-    <w:p>
-      <w:pPr>
-        <w:rPr>
-          <w:lang w:eastAsia="en-US"/>
-        </w:rPr>
-      </w:pPr>
-      <w:r>
-        <w:rPr>
-          <w:lang w:eastAsia="en-US"/>
-        </w:rPr>
-        <w:t>MongoDB versão 4.4.3</w:t>
-      </w:r>
-    </w:p>
-    <w:p>
-      <w:pPr>
-        <w:rPr>
-          <w:lang w:eastAsia="en-US"/>
-        </w:rPr>
-      </w:pPr>
-      <w:r>
-        <w:rPr>
-          <w:lang w:eastAsia="en-US"/>
-        </w:rPr>
-        <w:t>Git versão 2.30.0.2</w:t>
+      <w:proofErr w:type="spellStart"/>
+      <w:r>
+        <w:rPr>
+          <w:lang w:eastAsia="en-US"/>
+        </w:rPr>
+        <w:t>NodeJs</w:t>
+      </w:r>
+      <w:proofErr w:type="spellEnd"/>
+      <w:r>
+        <w:rPr>
+          <w:lang w:eastAsia="en-US"/>
+        </w:rPr>
+        <w:t xml:space="preserve"> versão 14.5.4</w:t>
+      </w:r>
+    </w:p>
+    <w:p>
+      <w:pPr>
+        <w:rPr>
+          <w:lang w:eastAsia="en-US"/>
+        </w:rPr>
+      </w:pPr>
+      <w:proofErr w:type="spellStart"/>
+      <w:r>
+        <w:rPr>
+          <w:lang w:eastAsia="en-US"/>
+        </w:rPr>
+        <w:t>MongoDB</w:t>
+      </w:r>
+      <w:proofErr w:type="spellEnd"/>
+      <w:r>
+        <w:rPr>
+          <w:lang w:eastAsia="en-US"/>
+        </w:rPr>
+        <w:t xml:space="preserve"> versão 4.4.3</w:t>
+      </w:r>
+    </w:p>
+    <w:p>
+      <w:pPr>
+        <w:rPr>
+          <w:lang w:eastAsia="en-US"/>
+        </w:rPr>
+      </w:pPr>
+      <w:proofErr w:type="spellStart"/>
+      <w:r>
+        <w:rPr>
+          <w:lang w:eastAsia="en-US"/>
+        </w:rPr>
+        <w:t>Git</w:t>
+      </w:r>
+      <w:proofErr w:type="spellEnd"/>
+      <w:r>
+        <w:rPr>
+          <w:lang w:eastAsia="en-US"/>
+        </w:rPr>
+        <w:t xml:space="preserve"> versão 2.30.0.2</w:t>
       </w:r>
     </w:p>
     <w:p>
@@ -2096,7 +2240,6 @@
           <w:b/>
           <w:lang w:eastAsia="en-US"/>
         </w:rPr>
-        <w:lastRenderedPageBreak/>
         <w:t>Primeira fase, download:</w:t>
       </w:r>
     </w:p>
@@ -2125,7 +2268,21 @@
         <w:rPr>
           <w:lang w:eastAsia="en-US"/>
         </w:rPr>
-        <w:t>Download do repositório do sistema no Github pelo link:</w:t>
+        <w:t xml:space="preserve">Download do repositório do sistema no </w:t>
+      </w:r>
+      <w:proofErr w:type="spellStart"/>
+      <w:r>
+        <w:rPr>
+          <w:lang w:eastAsia="en-US"/>
+        </w:rPr>
+        <w:t>Github</w:t>
+      </w:r>
+      <w:proofErr w:type="spellEnd"/>
+      <w:r>
+        <w:rPr>
+          <w:lang w:eastAsia="en-US"/>
+        </w:rPr>
+        <w:t xml:space="preserve"> pelo link:</w:t>
       </w:r>
     </w:p>
     <w:p>
@@ -2142,7 +2299,7 @@
         </w:rPr>
         <w:t xml:space="preserve"> </w:t>
       </w:r>
-      <w:hyperlink r:id="rId15" w:history="1">
+      <w:hyperlink r:id="rId16" w:history="1">
         <w:r>
           <w:rPr>
             <w:rStyle w:val="Hyperlink"/>
@@ -2169,6 +2326,7 @@
     </w:p>
     <w:p>
       <w:pPr>
+        <w:ind w:firstLine="432"/>
         <w:jc w:val="left"/>
         <w:rPr>
           <w:lang w:eastAsia="en-US"/>
@@ -2177,10 +2335,6 @@
     </w:p>
     <w:p>
       <w:pPr>
-        <w:numPr>
-          <w:ilvl w:val="0"/>
-          <w:numId w:val="7"/>
-        </w:numPr>
         <w:jc w:val="left"/>
         <w:rPr>
           <w:lang w:eastAsia="en-US"/>
@@ -2190,33 +2344,128 @@
         <w:rPr>
           <w:lang w:eastAsia="en-US"/>
         </w:rPr>
-        <w:t>Download do NodeJs através do link:</w:t>
-      </w:r>
-    </w:p>
-    <w:p>
-      <w:pPr>
-        <w:ind w:left="432"/>
+        <w:t xml:space="preserve">6. </w:t>
+      </w:r>
+      <w:r>
+        <w:rPr>
+          <w:lang w:eastAsia="en-US"/>
+        </w:rPr>
+        <w:t xml:space="preserve">Download do </w:t>
+      </w:r>
+      <w:proofErr w:type="spellStart"/>
+      <w:r>
+        <w:rPr>
+          <w:lang w:eastAsia="en-US"/>
+        </w:rPr>
+        <w:t>React</w:t>
+      </w:r>
+      <w:proofErr w:type="spellEnd"/>
+      <w:r>
+        <w:rPr>
+          <w:lang w:eastAsia="en-US"/>
+        </w:rPr>
+        <w:t xml:space="preserve"> através do link:</w:t>
+      </w:r>
+    </w:p>
+    <w:p>
+      <w:pPr>
         <w:jc w:val="left"/>
         <w:rPr>
           <w:lang w:eastAsia="en-US"/>
         </w:rPr>
       </w:pPr>
-      <w:hyperlink r:id="rId16" w:history="1">
+      <w:r>
+        <w:rPr>
+          <w:lang w:eastAsia="en-US"/>
+        </w:rPr>
+        <w:t xml:space="preserve"> </w:t>
+      </w:r>
+      <w:r>
+        <w:rPr>
+          <w:lang w:eastAsia="en-US"/>
+        </w:rPr>
+        <w:t xml:space="preserve">       </w:t>
+      </w:r>
+      <w:hyperlink r:id="rId17" w:history="1">
         <w:r>
           <w:rPr>
             <w:rStyle w:val="Hyperlink"/>
             <w:lang w:eastAsia="en-US"/>
           </w:rPr>
-          <w:t>https://nodejs.org/en/</w:t>
+          <w:t>https://pt-br.reactjs.org/</w:t>
         </w:r>
       </w:hyperlink>
       <w:r>
         <w:rPr>
           <w:lang w:eastAsia="en-US"/>
         </w:rPr>
-        <w:t>;</w:t>
-      </w:r>
-    </w:p>
+        <w:t xml:space="preserve"> </w:t>
+      </w:r>
+    </w:p>
+    <w:p>
+      <w:pPr>
+        <w:jc w:val="left"/>
+        <w:rPr>
+          <w:lang w:eastAsia="en-US"/>
+        </w:rPr>
+      </w:pPr>
+      <w:r>
+        <w:rPr>
+          <w:lang w:eastAsia="en-US"/>
+        </w:rPr>
+        <w:t xml:space="preserve">        </w:t>
+      </w:r>
+      <w:r>
+        <w:rPr>
+          <w:lang w:eastAsia="en-US"/>
+        </w:rPr>
+        <w:t>Instale seguindo os padrões referidos no próprio site.</w:t>
+      </w:r>
+    </w:p>
+    <w:p>
+      <w:pPr>
+        <w:jc w:val="left"/>
+        <w:rPr>
+          <w:lang w:eastAsia="en-US"/>
+        </w:rPr>
+      </w:pPr>
+    </w:p>
+    <w:p>
+      <w:pPr>
+        <w:jc w:val="left"/>
+        <w:rPr>
+          <w:lang w:eastAsia="en-US"/>
+        </w:rPr>
+      </w:pPr>
+      <w:bookmarkStart w:id="10" w:name="_Hlk63029814"/>
+      <w:r>
+        <w:rPr>
+          <w:lang w:eastAsia="en-US"/>
+        </w:rPr>
+        <w:t xml:space="preserve">7. </w:t>
+      </w:r>
+      <w:r>
+        <w:rPr>
+          <w:lang w:eastAsia="en-US"/>
+        </w:rPr>
+        <w:t xml:space="preserve">Download do </w:t>
+      </w:r>
+      <w:proofErr w:type="spellStart"/>
+      <w:r>
+        <w:rPr>
+          <w:lang w:eastAsia="en-US"/>
+        </w:rPr>
+        <w:t>NodeJs</w:t>
+      </w:r>
+      <w:proofErr w:type="spellEnd"/>
+      <w:r>
+        <w:rPr>
+          <w:lang w:eastAsia="en-US"/>
+        </w:rPr>
+        <w:t xml:space="preserve"> através do link:</w:t>
+      </w:r>
+    </w:p>
+    <w:bookmarkEnd w:id="10"/>
     <w:p>
       <w:pPr>
         <w:ind w:left="432"/>
@@ -2226,6 +2475,44 @@
         </w:rPr>
       </w:pPr>
       <w:r>
+        <w:fldChar w:fldCharType="begin"/>
+      </w:r>
+      <w:r>
+        <w:instrText xml:space="preserve"> HYPERLINK "https://nodejs.org/en/" </w:instrText>
+      </w:r>
+      <w:r>
+        <w:fldChar w:fldCharType="separate"/>
+      </w:r>
+      <w:r>
+        <w:rPr>
+          <w:rStyle w:val="Hyperlink"/>
+          <w:lang w:eastAsia="en-US"/>
+        </w:rPr>
+        <w:t>https://nodejs.org/en/</w:t>
+      </w:r>
+      <w:r>
+        <w:rPr>
+          <w:rStyle w:val="Hyperlink"/>
+          <w:lang w:eastAsia="en-US"/>
+        </w:rPr>
+        <w:fldChar w:fldCharType="end"/>
+      </w:r>
+      <w:r>
+        <w:rPr>
+          <w:lang w:eastAsia="en-US"/>
+        </w:rPr>
+        <w:t>;</w:t>
+      </w:r>
+    </w:p>
+    <w:p>
+      <w:pPr>
+        <w:ind w:left="432"/>
+        <w:jc w:val="left"/>
+        <w:rPr>
+          <w:lang w:eastAsia="en-US"/>
+        </w:rPr>
+      </w:pPr>
+      <w:r>
         <w:rPr>
           <w:lang w:eastAsia="en-US"/>
         </w:rPr>
@@ -2242,10 +2529,6 @@
     </w:p>
     <w:p>
       <w:pPr>
-        <w:numPr>
-          <w:ilvl w:val="0"/>
-          <w:numId w:val="7"/>
-        </w:numPr>
         <w:jc w:val="left"/>
         <w:rPr>
           <w:lang w:eastAsia="en-US"/>
@@ -2255,9 +2538,29 @@
         <w:rPr>
           <w:lang w:eastAsia="en-US"/>
         </w:rPr>
-        <w:t xml:space="preserve">Download do MongoDB Community através do link: </w:t>
-      </w:r>
-      <w:hyperlink r:id="rId17">
+        <w:t xml:space="preserve">8. </w:t>
+      </w:r>
+      <w:r>
+        <w:rPr>
+          <w:lang w:eastAsia="en-US"/>
+        </w:rPr>
+        <w:t xml:space="preserve">Download do </w:t>
+      </w:r>
+      <w:proofErr w:type="spellStart"/>
+      <w:r>
+        <w:rPr>
+          <w:lang w:eastAsia="en-US"/>
+        </w:rPr>
+        <w:t>MongoDB</w:t>
+      </w:r>
+      <w:proofErr w:type="spellEnd"/>
+      <w:r>
+        <w:rPr>
+          <w:lang w:eastAsia="en-US"/>
+        </w:rPr>
+        <w:t xml:space="preserve"> Community através do link: </w:t>
+      </w:r>
+      <w:hyperlink r:id="rId18">
         <w:r>
           <w:rPr>
             <w:rStyle w:val="Hyperlink"/>
@@ -2285,7 +2588,21 @@
         <w:rPr>
           <w:lang w:eastAsia="en-US"/>
         </w:rPr>
-        <w:t xml:space="preserve"> Instale seguindo os padrões do próprio site, porém altere a pasta de destino para uma pasta “mongodb” que você criará no endereço C: do seu computador.</w:t>
+        <w:t xml:space="preserve"> Instale seguindo os padrões do próprio site, porém altere a pasta de destino para uma pasta “</w:t>
+      </w:r>
+      <w:proofErr w:type="spellStart"/>
+      <w:r>
+        <w:rPr>
+          <w:lang w:eastAsia="en-US"/>
+        </w:rPr>
+        <w:t>mongodb</w:t>
+      </w:r>
+      <w:proofErr w:type="spellEnd"/>
+      <w:r>
+        <w:rPr>
+          <w:lang w:eastAsia="en-US"/>
+        </w:rPr>
+        <w:t>” que você criará no endereço C: do seu computador.</w:t>
       </w:r>
     </w:p>
     <w:p>
@@ -2298,10 +2615,6 @@
     </w:p>
     <w:p>
       <w:pPr>
-        <w:numPr>
-          <w:ilvl w:val="0"/>
-          <w:numId w:val="7"/>
-        </w:numPr>
         <w:jc w:val="left"/>
         <w:rPr>
           <w:lang w:eastAsia="en-US"/>
@@ -2311,7 +2624,27 @@
         <w:rPr>
           <w:lang w:eastAsia="en-US"/>
         </w:rPr>
-        <w:t>Download do Git através do link:</w:t>
+        <w:t xml:space="preserve">9. </w:t>
+      </w:r>
+      <w:r>
+        <w:rPr>
+          <w:lang w:eastAsia="en-US"/>
+        </w:rPr>
+        <w:t xml:space="preserve">Download do </w:t>
+      </w:r>
+      <w:proofErr w:type="spellStart"/>
+      <w:r>
+        <w:rPr>
+          <w:lang w:eastAsia="en-US"/>
+        </w:rPr>
+        <w:t>Git</w:t>
+      </w:r>
+      <w:proofErr w:type="spellEnd"/>
+      <w:r>
+        <w:rPr>
+          <w:lang w:eastAsia="en-US"/>
+        </w:rPr>
+        <w:t xml:space="preserve"> através do link:</w:t>
       </w:r>
     </w:p>
     <w:p>
@@ -2328,7 +2661,7 @@
         </w:rPr>
         <w:t xml:space="preserve"> </w:t>
       </w:r>
-      <w:hyperlink r:id="rId18">
+      <w:hyperlink r:id="rId19">
         <w:r>
           <w:rPr>
             <w:rStyle w:val="Hyperlink"/>
@@ -2361,6 +2694,15 @@
     </w:p>
     <w:p>
       <w:pPr>
+        <w:ind w:left="432"/>
+        <w:jc w:val="left"/>
+        <w:rPr>
+          <w:lang w:eastAsia="en-US"/>
+        </w:rPr>
+      </w:pPr>
+    </w:p>
+    <w:p>
+      <w:pPr>
         <w:rPr>
           <w:lang w:eastAsia="en-US"/>
         </w:rPr>
@@ -2401,6 +2743,7 @@
         </w:rPr>
         <w:t xml:space="preserve">Entre na pasta </w:t>
       </w:r>
+      <w:proofErr w:type="spellStart"/>
       <w:r>
         <w:rPr>
           <w:b/>
@@ -2409,6 +2752,7 @@
         </w:rPr>
         <w:t>jobsea</w:t>
       </w:r>
+      <w:proofErr w:type="spellEnd"/>
       <w:r>
         <w:rPr>
           <w:lang w:eastAsia="en-US"/>
@@ -2447,7 +2791,63 @@
         <w:rPr>
           <w:lang w:eastAsia="en-US"/>
         </w:rPr>
-        <w:t>Selecione a opção Git Bash Here. Isso abrirá um terminal de comandos Git.</w:t>
+        <w:t xml:space="preserve">Selecione a opção </w:t>
+      </w:r>
+      <w:proofErr w:type="spellStart"/>
+      <w:r>
+        <w:rPr>
+          <w:lang w:eastAsia="en-US"/>
+        </w:rPr>
+        <w:t>Git</w:t>
+      </w:r>
+      <w:proofErr w:type="spellEnd"/>
+      <w:r>
+        <w:rPr>
+          <w:lang w:eastAsia="en-US"/>
+        </w:rPr>
+        <w:t xml:space="preserve"> </w:t>
+      </w:r>
+      <w:proofErr w:type="spellStart"/>
+      <w:r>
+        <w:rPr>
+          <w:lang w:eastAsia="en-US"/>
+        </w:rPr>
+        <w:t>Bash</w:t>
+      </w:r>
+      <w:proofErr w:type="spellEnd"/>
+      <w:r>
+        <w:rPr>
+          <w:lang w:eastAsia="en-US"/>
+        </w:rPr>
+        <w:t xml:space="preserve"> </w:t>
+      </w:r>
+      <w:proofErr w:type="spellStart"/>
+      <w:r>
+        <w:rPr>
+          <w:lang w:eastAsia="en-US"/>
+        </w:rPr>
+        <w:t>Here</w:t>
+      </w:r>
+      <w:proofErr w:type="spellEnd"/>
+      <w:r>
+        <w:rPr>
+          <w:lang w:eastAsia="en-US"/>
+        </w:rPr>
+        <w:t xml:space="preserve">. Isso abrirá um terminal de comandos </w:t>
+      </w:r>
+      <w:proofErr w:type="spellStart"/>
+      <w:r>
+        <w:rPr>
+          <w:lang w:eastAsia="en-US"/>
+        </w:rPr>
+        <w:t>Git</w:t>
+      </w:r>
+      <w:proofErr w:type="spellEnd"/>
+      <w:r>
+        <w:rPr>
+          <w:lang w:eastAsia="en-US"/>
+        </w:rPr>
+        <w:t>.</w:t>
       </w:r>
     </w:p>
     <w:p>
@@ -2464,7 +2864,35 @@
         <w:rPr>
           <w:lang w:eastAsia="en-US"/>
         </w:rPr>
-        <w:t xml:space="preserve">Neste terminal digite o comando  npm install ; </w:t>
+        <w:t xml:space="preserve">Neste terminal digite o comando  </w:t>
+      </w:r>
+      <w:proofErr w:type="spellStart"/>
+      <w:r>
+        <w:rPr>
+          <w:lang w:eastAsia="en-US"/>
+        </w:rPr>
+        <w:t>npm</w:t>
+      </w:r>
+      <w:proofErr w:type="spellEnd"/>
+      <w:r>
+        <w:rPr>
+          <w:lang w:eastAsia="en-US"/>
+        </w:rPr>
+        <w:t xml:space="preserve"> </w:t>
+      </w:r>
+      <w:proofErr w:type="spellStart"/>
+      <w:r>
+        <w:rPr>
+          <w:lang w:eastAsia="en-US"/>
+        </w:rPr>
+        <w:t>install</w:t>
+      </w:r>
+      <w:proofErr w:type="spellEnd"/>
+      <w:r>
+        <w:rPr>
+          <w:lang w:eastAsia="en-US"/>
+        </w:rPr>
+        <w:t xml:space="preserve"> ; </w:t>
       </w:r>
     </w:p>
     <w:p>
@@ -2481,7 +2909,21 @@
         <w:rPr>
           <w:lang w:eastAsia="en-US"/>
         </w:rPr>
-        <w:t>E em seguida, digite o comando  npm start ;</w:t>
+        <w:t xml:space="preserve">E em seguida, digite o comando  </w:t>
+      </w:r>
+      <w:proofErr w:type="spellStart"/>
+      <w:r>
+        <w:rPr>
+          <w:lang w:eastAsia="en-US"/>
+        </w:rPr>
+        <w:t>npm</w:t>
+      </w:r>
+      <w:proofErr w:type="spellEnd"/>
+      <w:r>
+        <w:rPr>
+          <w:lang w:eastAsia="en-US"/>
+        </w:rPr>
+        <w:t xml:space="preserve"> start ;</w:t>
       </w:r>
     </w:p>
     <w:p>
@@ -2572,7 +3014,21 @@
         <w:rPr>
           <w:lang w:eastAsia="en-US"/>
         </w:rPr>
-        <w:t>Utilize o comando:  cd ..  duas vezes para chegar até a pasta C:.</w:t>
+        <w:t xml:space="preserve">Utilize o comando:  </w:t>
+      </w:r>
+      <w:proofErr w:type="spellStart"/>
+      <w:r>
+        <w:rPr>
+          <w:lang w:eastAsia="en-US"/>
+        </w:rPr>
+        <w:t>cd</w:t>
+      </w:r>
+      <w:proofErr w:type="spellEnd"/>
+      <w:r>
+        <w:rPr>
+          <w:lang w:eastAsia="en-US"/>
+        </w:rPr>
+        <w:t xml:space="preserve"> ..  duas vezes para chegar até a pasta C:.</w:t>
       </w:r>
     </w:p>
     <w:p>
@@ -2589,7 +3045,35 @@
         <w:rPr>
           <w:lang w:eastAsia="en-US"/>
         </w:rPr>
-        <w:t>Utilize o comando  cd mongodb  para acessar a pasta que você criou anteriormente./</w:t>
+        <w:t xml:space="preserve">Utilize o comando  </w:t>
+      </w:r>
+      <w:proofErr w:type="spellStart"/>
+      <w:r>
+        <w:rPr>
+          <w:lang w:eastAsia="en-US"/>
+        </w:rPr>
+        <w:t>cd</w:t>
+      </w:r>
+      <w:proofErr w:type="spellEnd"/>
+      <w:r>
+        <w:rPr>
+          <w:lang w:eastAsia="en-US"/>
+        </w:rPr>
+        <w:t xml:space="preserve"> </w:t>
+      </w:r>
+      <w:proofErr w:type="spellStart"/>
+      <w:r>
+        <w:rPr>
+          <w:lang w:eastAsia="en-US"/>
+        </w:rPr>
+        <w:t>mongodb</w:t>
+      </w:r>
+      <w:proofErr w:type="spellEnd"/>
+      <w:r>
+        <w:rPr>
+          <w:lang w:eastAsia="en-US"/>
+        </w:rPr>
+        <w:t xml:space="preserve">  para acessar a pasta que você criou anteriormente./</w:t>
       </w:r>
     </w:p>
     <w:p>
@@ -2606,7 +3090,21 @@
         <w:rPr>
           <w:lang w:eastAsia="en-US"/>
         </w:rPr>
-        <w:t>Utilize o comando  cd bin  para acessar a pasta bin gerada na instalação.</w:t>
+        <w:t xml:space="preserve">Utilize o comando  </w:t>
+      </w:r>
+      <w:proofErr w:type="spellStart"/>
+      <w:r>
+        <w:rPr>
+          <w:lang w:eastAsia="en-US"/>
+        </w:rPr>
+        <w:t>cd</w:t>
+      </w:r>
+      <w:proofErr w:type="spellEnd"/>
+      <w:r>
+        <w:rPr>
+          <w:lang w:eastAsia="en-US"/>
+        </w:rPr>
+        <w:t xml:space="preserve"> bin  para acessar a pasta bin gerada na instalação.</w:t>
       </w:r>
     </w:p>
     <w:p>
@@ -2657,7 +3155,63 @@
         <w:rPr>
           <w:lang w:eastAsia="en-US"/>
         </w:rPr>
-        <w:t>Crie a 1ª coleção com o comando  createCollection(‘analises’); E em seguida a segunda              createCollection(‘users’);</w:t>
+        <w:t xml:space="preserve">Crie a 1ª coleção com o comando  </w:t>
+      </w:r>
+      <w:proofErr w:type="spellStart"/>
+      <w:r>
+        <w:rPr>
+          <w:lang w:eastAsia="en-US"/>
+        </w:rPr>
+        <w:t>createCollection</w:t>
+      </w:r>
+      <w:proofErr w:type="spellEnd"/>
+      <w:r>
+        <w:rPr>
+          <w:lang w:eastAsia="en-US"/>
+        </w:rPr>
+        <w:t>(‘</w:t>
+      </w:r>
+      <w:proofErr w:type="gramStart"/>
+      <w:r>
+        <w:rPr>
+          <w:lang w:eastAsia="en-US"/>
+        </w:rPr>
+        <w:t>analises</w:t>
+      </w:r>
+      <w:proofErr w:type="gramEnd"/>
+      <w:r>
+        <w:rPr>
+          <w:lang w:eastAsia="en-US"/>
+        </w:rPr>
+        <w:t xml:space="preserve">’); E em seguida a segunda              </w:t>
+      </w:r>
+      <w:proofErr w:type="spellStart"/>
+      <w:r>
+        <w:rPr>
+          <w:lang w:eastAsia="en-US"/>
+        </w:rPr>
+        <w:t>createCollection</w:t>
+      </w:r>
+      <w:proofErr w:type="spellEnd"/>
+      <w:r>
+        <w:rPr>
+          <w:lang w:eastAsia="en-US"/>
+        </w:rPr>
+        <w:t>(‘</w:t>
+      </w:r>
+      <w:proofErr w:type="spellStart"/>
+      <w:r>
+        <w:rPr>
+          <w:lang w:eastAsia="en-US"/>
+        </w:rPr>
+        <w:t>users</w:t>
+      </w:r>
+      <w:proofErr w:type="spellEnd"/>
+      <w:r>
+        <w:rPr>
+          <w:lang w:eastAsia="en-US"/>
+        </w:rPr>
+        <w:t>’);</w:t>
       </w:r>
     </w:p>
     <w:p>
@@ -2674,7 +3228,21 @@
         <w:rPr>
           <w:lang w:eastAsia="en-US"/>
         </w:rPr>
-        <w:t>Para confirmar a criação, digite o comando “show collections”. Se as duas foram criadas corretamente, o processo está finalizado e você já pode acessar o sistema.</w:t>
+        <w:t xml:space="preserve">Para confirmar a criação, digite o comando “show </w:t>
+      </w:r>
+      <w:proofErr w:type="spellStart"/>
+      <w:r>
+        <w:rPr>
+          <w:lang w:eastAsia="en-US"/>
+        </w:rPr>
+        <w:t>collections</w:t>
+      </w:r>
+      <w:proofErr w:type="spellEnd"/>
+      <w:r>
+        <w:rPr>
+          <w:lang w:eastAsia="en-US"/>
+        </w:rPr>
+        <w:t>”. Se as duas foram criadas corretamente, o processo está finalizado e você já pode acessar o sistema.</w:t>
       </w:r>
     </w:p>
     <w:p>
@@ -2869,7 +3437,7 @@
                     </pic:cNvPicPr>
                   </pic:nvPicPr>
                   <pic:blipFill>
-                    <a:blip r:embed="rId19">
+                    <a:blip r:embed="rId20">
                       <a:extLst>
                         <a:ext uri="{28A0092B-C50C-407E-A947-70E740481C1C}">
                           <a14:useLocalDpi xmlns:a14="http://schemas.microsoft.com/office/drawing/2010/main" val="0"/>
@@ -2922,8 +3490,8 @@
           <w:lang w:eastAsia="en-US"/>
         </w:rPr>
       </w:pPr>
-      <w:bookmarkStart w:id="10" w:name="_heading=h.26in1rg" w:colFirst="0" w:colLast="0"/>
-      <w:bookmarkEnd w:id="10"/>
+      <w:bookmarkStart w:id="11" w:name="_heading=h.26in1rg" w:colFirst="0" w:colLast="0"/>
+      <w:bookmarkEnd w:id="11"/>
       <w:r>
         <w:rPr>
           <w:b/>
@@ -3009,7 +3577,21 @@
         <w:rPr>
           <w:lang w:eastAsia="en-US"/>
         </w:rPr>
-        <w:t>Segue abaixo o guia completo do Heroku onde o projeto está hospedado.</w:t>
+        <w:t xml:space="preserve">Segue abaixo o guia completo do </w:t>
+      </w:r>
+      <w:proofErr w:type="spellStart"/>
+      <w:r>
+        <w:rPr>
+          <w:lang w:eastAsia="en-US"/>
+        </w:rPr>
+        <w:t>Heroku</w:t>
+      </w:r>
+      <w:proofErr w:type="spellEnd"/>
+      <w:r>
+        <w:rPr>
+          <w:lang w:eastAsia="en-US"/>
+        </w:rPr>
+        <w:t xml:space="preserve"> onde o projeto está hospedado.</w:t>
       </w:r>
     </w:p>
     <w:p>
@@ -3380,7 +3962,77 @@
         <w:rPr>
           <w:lang w:eastAsia="en-US"/>
         </w:rPr>
-        <w:t>Em uma nova pasta, vou abrir um terminal e executar o comando npm init -y para criar um projeto. O servidor fictício será escrito em expressar, então precisamos executar o npm install express comando para instalar este módulo.</w:t>
+        <w:t>Em uma nova pasta, vou abrir um terminal e executar o comando </w:t>
+      </w:r>
+      <w:proofErr w:type="spellStart"/>
+      <w:r>
+        <w:rPr>
+          <w:lang w:eastAsia="en-US"/>
+        </w:rPr>
+        <w:t>npm</w:t>
+      </w:r>
+      <w:proofErr w:type="spellEnd"/>
+      <w:r>
+        <w:rPr>
+          <w:lang w:eastAsia="en-US"/>
+        </w:rPr>
+        <w:t xml:space="preserve"> </w:t>
+      </w:r>
+      <w:proofErr w:type="spellStart"/>
+      <w:r>
+        <w:rPr>
+          <w:lang w:eastAsia="en-US"/>
+        </w:rPr>
+        <w:t>init</w:t>
+      </w:r>
+      <w:proofErr w:type="spellEnd"/>
+      <w:r>
+        <w:rPr>
+          <w:lang w:eastAsia="en-US"/>
+        </w:rPr>
+        <w:t xml:space="preserve"> -y para criar um projeto. O servidor fictício será escrito em expressar, então precisamos executar o </w:t>
+      </w:r>
+      <w:proofErr w:type="spellStart"/>
+      <w:r>
+        <w:rPr>
+          <w:lang w:eastAsia="en-US"/>
+        </w:rPr>
+        <w:t>npm</w:t>
+      </w:r>
+      <w:proofErr w:type="spellEnd"/>
+      <w:r>
+        <w:rPr>
+          <w:lang w:eastAsia="en-US"/>
+        </w:rPr>
+        <w:t xml:space="preserve"> </w:t>
+      </w:r>
+      <w:proofErr w:type="spellStart"/>
+      <w:r>
+        <w:rPr>
+          <w:lang w:eastAsia="en-US"/>
+        </w:rPr>
+        <w:t>install</w:t>
+      </w:r>
+      <w:proofErr w:type="spellEnd"/>
+      <w:r>
+        <w:rPr>
+          <w:lang w:eastAsia="en-US"/>
+        </w:rPr>
+        <w:t xml:space="preserve"> </w:t>
+      </w:r>
+      <w:proofErr w:type="spellStart"/>
+      <w:r>
+        <w:rPr>
+          <w:lang w:eastAsia="en-US"/>
+        </w:rPr>
+        <w:t>express</w:t>
+      </w:r>
+      <w:proofErr w:type="spellEnd"/>
+      <w:r>
+        <w:rPr>
+          <w:lang w:eastAsia="en-US"/>
+        </w:rPr>
+        <w:t> comando para instalar este módulo.</w:t>
       </w:r>
     </w:p>
     <w:p>
@@ -3419,145 +4071,6 @@
             <wp:extent cx="5400040" cy="4258945"/>
             <wp:effectExtent l="0" t="0" r="0" b="8255"/>
             <wp:docPr id="22" name="Imagem 22"/>
-            <wp:cNvGraphicFramePr>
-              <a:graphicFrameLocks xmlns:a="http://schemas.openxmlformats.org/drawingml/2006/main" noChangeAspect="1"/>
-            </wp:cNvGraphicFramePr>
-            <a:graphic xmlns:a="http://schemas.openxmlformats.org/drawingml/2006/main">
-              <a:graphicData uri="http://schemas.openxmlformats.org/drawingml/2006/picture">
-                <pic:pic xmlns:pic="http://schemas.openxmlformats.org/drawingml/2006/picture">
-                  <pic:nvPicPr>
-                    <pic:cNvPr id="1" name=""/>
-                    <pic:cNvPicPr/>
-                  </pic:nvPicPr>
-                  <pic:blipFill>
-                    <a:blip r:embed="rId20"/>
-                    <a:stretch>
-                      <a:fillRect/>
-                    </a:stretch>
-                  </pic:blipFill>
-                  <pic:spPr>
-                    <a:xfrm>
-                      <a:off x="0" y="0"/>
-                      <a:ext cx="5400040" cy="4258945"/>
-                    </a:xfrm>
-                    <a:prstGeom prst="rect">
-                      <a:avLst/>
-                    </a:prstGeom>
-                  </pic:spPr>
-                </pic:pic>
-              </a:graphicData>
-            </a:graphic>
-          </wp:inline>
-        </w:drawing>
-      </w:r>
-    </w:p>
-    <w:p>
-      <w:pPr>
-        <w:rPr>
-          <w:lang w:eastAsia="en-US"/>
-        </w:rPr>
-      </w:pPr>
-    </w:p>
-    <w:p>
-      <w:pPr>
-        <w:rPr>
-          <w:lang w:eastAsia="en-US"/>
-        </w:rPr>
-      </w:pPr>
-      <w:r>
-        <w:rPr>
-          <w:lang w:eastAsia="en-US"/>
-        </w:rPr>
-        <w:t>Podemos iniciar o aplicativo executando node app.js. Então podemos experimentá-lo no seguinte URL http://localhost:3000. Neste ponto, você deverá ver a mensagem Hello World no navegador.</w:t>
-      </w:r>
-    </w:p>
-    <w:p>
-      <w:pPr>
-        <w:rPr>
-          <w:lang w:eastAsia="en-US"/>
-        </w:rPr>
-      </w:pPr>
-    </w:p>
-    <w:p>
-      <w:pPr>
-        <w:rPr>
-          <w:b/>
-          <w:bCs/>
-          <w:lang w:eastAsia="en-US"/>
-        </w:rPr>
-      </w:pPr>
-      <w:r>
-        <w:rPr>
-          <w:b/>
-          <w:bCs/>
-          <w:lang w:eastAsia="en-US"/>
-        </w:rPr>
-        <w:t>Etapa 2 – Sistema de controle de versão</w:t>
-      </w:r>
-    </w:p>
-    <w:p>
-      <w:pPr>
-        <w:rPr>
-          <w:lang w:eastAsia="en-US"/>
-        </w:rPr>
-      </w:pPr>
-      <w:r>
-        <w:rPr>
-          <w:lang w:eastAsia="en-US"/>
-        </w:rPr>
-        <w:t>O próximo passo é escolher um sistema de controle de versão e colocar nosso código em uma plataforma de desenvolvimento em um repositório.</w:t>
-      </w:r>
-    </w:p>
-    <w:p>
-      <w:pPr>
-        <w:rPr>
-          <w:lang w:eastAsia="en-US"/>
-        </w:rPr>
-      </w:pPr>
-      <w:r>
-        <w:rPr>
-          <w:lang w:eastAsia="en-US"/>
-        </w:rPr>
-        <w:t>O sistema de controle de versão mais popular é Git junto com Github como uma plataforma de desenvolvimento, é isso que usaremos aqui.</w:t>
-      </w:r>
-    </w:p>
-    <w:p>
-      <w:pPr>
-        <w:rPr>
-          <w:lang w:eastAsia="en-US"/>
-        </w:rPr>
-      </w:pPr>
-      <w:r>
-        <w:rPr>
-          <w:lang w:eastAsia="en-US"/>
-        </w:rPr>
-        <w:t>No GitHub, vá em frente e crie um repositório para o seu aplicativo, assim:</w:t>
-      </w:r>
-    </w:p>
-    <w:p>
-      <w:pPr>
-        <w:rPr>
-          <w:lang w:eastAsia="en-US"/>
-        </w:rPr>
-      </w:pPr>
-    </w:p>
-    <w:p>
-      <w:pPr>
-        <w:rPr>
-          <w:lang w:eastAsia="en-US"/>
-        </w:rPr>
-      </w:pPr>
-      <w:r>
-        <w:rPr>
-          <w:noProof/>
-          <w:lang w:eastAsia="en-US"/>
-        </w:rPr>
-        <w:lastRenderedPageBreak/>
-        <w:drawing>
-          <wp:inline distT="0" distB="0" distL="0" distR="0" wp14:anchorId="44A6A697" wp14:editId="4851D79B">
-            <wp:extent cx="5400040" cy="5196205"/>
-            <wp:effectExtent l="0" t="0" r="0" b="4445"/>
-            <wp:docPr id="23" name="Imagem 23"/>
             <wp:cNvGraphicFramePr>
               <a:graphicFrameLocks xmlns:a="http://schemas.openxmlformats.org/drawingml/2006/main" noChangeAspect="1"/>
             </wp:cNvGraphicFramePr>
@@ -3577,7 +4090,7 @@
                   <pic:spPr>
                     <a:xfrm>
                       <a:off x="0" y="0"/>
-                      <a:ext cx="5400040" cy="5196205"/>
+                      <a:ext cx="5400040" cy="4258945"/>
                     </a:xfrm>
                     <a:prstGeom prst="rect">
                       <a:avLst/>
@@ -3607,7 +4120,113 @@
         <w:rPr>
           <w:lang w:eastAsia="en-US"/>
         </w:rPr>
-        <w:t>Para fazer upload do seu código local em um repositório, você precisa executar os comandos listados no Github depois de clicar em Create repository botão:</w:t>
+        <w:t>Podemos iniciar o aplicativo executando node app.js. Então podemos experimentá-lo no seguinte URL http://localhost:3000. Neste ponto, você deverá ver a mensagem </w:t>
+      </w:r>
+      <w:proofErr w:type="spellStart"/>
+      <w:r>
+        <w:rPr>
+          <w:lang w:eastAsia="en-US"/>
+        </w:rPr>
+        <w:t>Hello</w:t>
+      </w:r>
+      <w:proofErr w:type="spellEnd"/>
+      <w:r>
+        <w:rPr>
+          <w:lang w:eastAsia="en-US"/>
+        </w:rPr>
+        <w:t xml:space="preserve"> World no navegador.</w:t>
+      </w:r>
+    </w:p>
+    <w:p>
+      <w:pPr>
+        <w:rPr>
+          <w:lang w:eastAsia="en-US"/>
+        </w:rPr>
+      </w:pPr>
+    </w:p>
+    <w:p>
+      <w:pPr>
+        <w:rPr>
+          <w:b/>
+          <w:bCs/>
+          <w:lang w:eastAsia="en-US"/>
+        </w:rPr>
+      </w:pPr>
+      <w:r>
+        <w:rPr>
+          <w:b/>
+          <w:bCs/>
+          <w:lang w:eastAsia="en-US"/>
+        </w:rPr>
+        <w:t>Etapa 2 – Sistema de controle de versão</w:t>
+      </w:r>
+    </w:p>
+    <w:p>
+      <w:pPr>
+        <w:rPr>
+          <w:lang w:eastAsia="en-US"/>
+        </w:rPr>
+      </w:pPr>
+      <w:r>
+        <w:rPr>
+          <w:lang w:eastAsia="en-US"/>
+        </w:rPr>
+        <w:t>O próximo passo é escolher um sistema de controle de versão e colocar nosso código em uma plataforma de desenvolvimento em um repositório.</w:t>
+      </w:r>
+    </w:p>
+    <w:p>
+      <w:pPr>
+        <w:rPr>
+          <w:lang w:eastAsia="en-US"/>
+        </w:rPr>
+      </w:pPr>
+      <w:r>
+        <w:rPr>
+          <w:lang w:eastAsia="en-US"/>
+        </w:rPr>
+        <w:t>O sistema de controle de versão mais popular é </w:t>
+      </w:r>
+      <w:proofErr w:type="spellStart"/>
+      <w:r>
+        <w:rPr>
+          <w:lang w:eastAsia="en-US"/>
+        </w:rPr>
+        <w:t>Git</w:t>
+      </w:r>
+      <w:proofErr w:type="spellEnd"/>
+      <w:r>
+        <w:rPr>
+          <w:lang w:eastAsia="en-US"/>
+        </w:rPr>
+        <w:t xml:space="preserve"> junto com </w:t>
+      </w:r>
+      <w:proofErr w:type="spellStart"/>
+      <w:r>
+        <w:rPr>
+          <w:lang w:eastAsia="en-US"/>
+        </w:rPr>
+        <w:t>Github</w:t>
+      </w:r>
+      <w:proofErr w:type="spellEnd"/>
+      <w:r>
+        <w:rPr>
+          <w:lang w:eastAsia="en-US"/>
+        </w:rPr>
+        <w:t> como uma plataforma de desenvolvimento, é isso que usaremos aqui.</w:t>
+      </w:r>
+    </w:p>
+    <w:p>
+      <w:pPr>
+        <w:rPr>
+          <w:lang w:eastAsia="en-US"/>
+        </w:rPr>
+      </w:pPr>
+      <w:r>
+        <w:rPr>
+          <w:lang w:eastAsia="en-US"/>
+        </w:rPr>
+        <w:lastRenderedPageBreak/>
+        <w:t>No GitHub, vá em frente e crie um repositório para o seu aplicativo, assim:</w:t>
       </w:r>
     </w:p>
     <w:p>
@@ -3629,10 +4248,10 @@
           <w:lang w:eastAsia="en-US"/>
         </w:rPr>
         <w:drawing>
-          <wp:inline distT="0" distB="0" distL="0" distR="0" wp14:anchorId="06C92C9B" wp14:editId="6EC0DADF">
-            <wp:extent cx="5400040" cy="1168400"/>
-            <wp:effectExtent l="0" t="0" r="0" b="0"/>
-            <wp:docPr id="24" name="Imagem 24"/>
+          <wp:inline distT="0" distB="0" distL="0" distR="0" wp14:anchorId="44A6A697" wp14:editId="4851D79B">
+            <wp:extent cx="5400040" cy="5196205"/>
+            <wp:effectExtent l="0" t="0" r="0" b="4445"/>
+            <wp:docPr id="23" name="Imagem 23"/>
             <wp:cNvGraphicFramePr>
               <a:graphicFrameLocks xmlns:a="http://schemas.openxmlformats.org/drawingml/2006/main" noChangeAspect="1"/>
             </wp:cNvGraphicFramePr>
@@ -3652,7 +4271,7 @@
                   <pic:spPr>
                     <a:xfrm>
                       <a:off x="0" y="0"/>
-                      <a:ext cx="5400040" cy="1168400"/>
+                      <a:ext cx="5400040" cy="5196205"/>
                     </a:xfrm>
                     <a:prstGeom prst="rect">
                       <a:avLst/>
@@ -3682,34 +4301,57 @@
         <w:rPr>
           <w:lang w:eastAsia="en-US"/>
         </w:rPr>
-        <w:t>Comandos para fazer upload de nosso código no repositório do Github</w:t>
-      </w:r>
-    </w:p>
-    <w:p>
-      <w:pPr>
-        <w:rPr>
-          <w:lang w:eastAsia="en-US"/>
-        </w:rPr>
-      </w:pPr>
-      <w:r>
-        <w:rPr>
-          <w:lang w:eastAsia="en-US"/>
-        </w:rPr>
-        <w:t>Antes de fazer isso, devemos ignorar alguns arquivos. Queremos fazer upload para o repositório apenas do código que escrevemos, sem as dependências (os módulos instalados).</w:t>
-      </w:r>
-    </w:p>
-    <w:p>
-      <w:pPr>
-        <w:rPr>
-          <w:lang w:eastAsia="en-US"/>
-        </w:rPr>
-      </w:pPr>
-      <w:r>
-        <w:rPr>
-          <w:lang w:eastAsia="en-US"/>
-        </w:rPr>
-        <w:t>Para isso, precisamos criar um arquivo .gitignore e dentro dele escreva o arquivo que queremos ignorar.</w:t>
-      </w:r>
+        <w:t xml:space="preserve">Para fazer upload do seu código local em um repositório, você precisa executar os comandos listados no </w:t>
+      </w:r>
+      <w:proofErr w:type="spellStart"/>
+      <w:r>
+        <w:rPr>
+          <w:lang w:eastAsia="en-US"/>
+        </w:rPr>
+        <w:t>Github</w:t>
+      </w:r>
+      <w:proofErr w:type="spellEnd"/>
+      <w:r>
+        <w:rPr>
+          <w:lang w:eastAsia="en-US"/>
+        </w:rPr>
+        <w:t xml:space="preserve"> depois de clicar em </w:t>
+      </w:r>
+      <w:proofErr w:type="spellStart"/>
+      <w:r>
+        <w:rPr>
+          <w:lang w:eastAsia="en-US"/>
+        </w:rPr>
+        <w:t>Create</w:t>
+      </w:r>
+      <w:proofErr w:type="spellEnd"/>
+      <w:r>
+        <w:rPr>
+          <w:lang w:eastAsia="en-US"/>
+        </w:rPr>
+        <w:t xml:space="preserve"> </w:t>
+      </w:r>
+      <w:proofErr w:type="spellStart"/>
+      <w:r>
+        <w:rPr>
+          <w:lang w:eastAsia="en-US"/>
+        </w:rPr>
+        <w:t>repository</w:t>
+      </w:r>
+      <w:proofErr w:type="spellEnd"/>
+      <w:r>
+        <w:rPr>
+          <w:lang w:eastAsia="en-US"/>
+        </w:rPr>
+        <w:t> botão:</w:t>
+      </w:r>
+    </w:p>
+    <w:p>
+      <w:pPr>
+        <w:rPr>
+          <w:lang w:eastAsia="en-US"/>
+        </w:rPr>
+      </w:pPr>
     </w:p>
     <w:p>
       <w:pPr>
@@ -3722,12 +4364,11 @@
           <w:noProof/>
           <w:lang w:eastAsia="en-US"/>
         </w:rPr>
-        <w:lastRenderedPageBreak/>
         <w:drawing>
-          <wp:inline distT="0" distB="0" distL="0" distR="0" wp14:anchorId="77998F6D" wp14:editId="59203086">
-            <wp:extent cx="4267200" cy="2095500"/>
+          <wp:inline distT="0" distB="0" distL="0" distR="0" wp14:anchorId="06C92C9B" wp14:editId="6EC0DADF">
+            <wp:extent cx="5400040" cy="1168400"/>
             <wp:effectExtent l="0" t="0" r="0" b="0"/>
-            <wp:docPr id="5" name="Imagem 5"/>
+            <wp:docPr id="24" name="Imagem 24"/>
             <wp:cNvGraphicFramePr>
               <a:graphicFrameLocks xmlns:a="http://schemas.openxmlformats.org/drawingml/2006/main" noChangeAspect="1"/>
             </wp:cNvGraphicFramePr>
@@ -3747,7 +4388,7 @@
                   <pic:spPr>
                     <a:xfrm>
                       <a:off x="0" y="0"/>
-                      <a:ext cx="4267200" cy="2095500"/>
+                      <a:ext cx="5400040" cy="1168400"/>
                     </a:xfrm>
                     <a:prstGeom prst="rect">
                       <a:avLst/>
@@ -3766,37 +4407,66 @@
           <w:lang w:eastAsia="en-US"/>
         </w:rPr>
       </w:pPr>
-      <w:r>
-        <w:rPr>
-          <w:lang w:eastAsia="en-US"/>
-        </w:rPr>
-        <w:t>Estrutura de pastas e arquivo .gitignore</w:t>
-      </w:r>
-    </w:p>
-    <w:p>
-      <w:pPr>
-        <w:rPr>
-          <w:lang w:eastAsia="en-US"/>
-        </w:rPr>
-      </w:pPr>
-      <w:r>
-        <w:rPr>
-          <w:lang w:eastAsia="en-US"/>
-        </w:rPr>
-        <w:t>Agora, podemos escrever os comandos listados na figura acima (a do GitHub).</w:t>
-      </w:r>
-    </w:p>
-    <w:p>
-      <w:pPr>
-        <w:rPr>
-          <w:lang w:eastAsia="en-US"/>
-        </w:rPr>
-      </w:pPr>
-      <w:r>
-        <w:rPr>
-          <w:lang w:eastAsia="en-US"/>
-        </w:rPr>
-        <w:t>Se você executou os comandos corretamente, ele estará na página do seu repositório. Se você o atualizar, deverá ver seus arquivos, exceto o que você ignorou explicitamente, a saber node modules.</w:t>
+    </w:p>
+    <w:p>
+      <w:pPr>
+        <w:rPr>
+          <w:lang w:eastAsia="en-US"/>
+        </w:rPr>
+      </w:pPr>
+      <w:r>
+        <w:rPr>
+          <w:lang w:eastAsia="en-US"/>
+        </w:rPr>
+        <w:t xml:space="preserve">Comandos para fazer upload de nosso código no repositório do </w:t>
+      </w:r>
+      <w:proofErr w:type="spellStart"/>
+      <w:r>
+        <w:rPr>
+          <w:lang w:eastAsia="en-US"/>
+        </w:rPr>
+        <w:t>Github</w:t>
+      </w:r>
+      <w:proofErr w:type="spellEnd"/>
+    </w:p>
+    <w:p>
+      <w:pPr>
+        <w:rPr>
+          <w:lang w:eastAsia="en-US"/>
+        </w:rPr>
+      </w:pPr>
+      <w:r>
+        <w:rPr>
+          <w:lang w:eastAsia="en-US"/>
+        </w:rPr>
+        <w:t>Antes de fazer isso, devemos ignorar alguns arquivos. Queremos fazer upload para o repositório apenas do código que escrevemos, sem as dependências (os módulos instalados).</w:t>
+      </w:r>
+    </w:p>
+    <w:p>
+      <w:pPr>
+        <w:rPr>
+          <w:lang w:eastAsia="en-US"/>
+        </w:rPr>
+      </w:pPr>
+      <w:r>
+        <w:rPr>
+          <w:lang w:eastAsia="en-US"/>
+        </w:rPr>
+        <w:t>Para isso, precisamos criar um arquivo .</w:t>
+      </w:r>
+      <w:proofErr w:type="spellStart"/>
+      <w:r>
+        <w:rPr>
+          <w:lang w:eastAsia="en-US"/>
+        </w:rPr>
+        <w:t>gitignore</w:t>
+      </w:r>
+      <w:proofErr w:type="spellEnd"/>
+      <w:r>
+        <w:rPr>
+          <w:lang w:eastAsia="en-US"/>
+        </w:rPr>
+        <w:t> e dentro dele escreva o arquivo que queremos ignorar.</w:t>
       </w:r>
     </w:p>
     <w:p>
@@ -3810,11 +4480,12 @@
           <w:noProof/>
           <w:lang w:eastAsia="en-US"/>
         </w:rPr>
+        <w:lastRenderedPageBreak/>
         <w:drawing>
-          <wp:inline distT="0" distB="0" distL="0" distR="0" wp14:anchorId="42F25C1F" wp14:editId="66C4EA20">
-            <wp:extent cx="5400040" cy="1602740"/>
+          <wp:inline distT="0" distB="0" distL="0" distR="0" wp14:anchorId="77998F6D" wp14:editId="59203086">
+            <wp:extent cx="4267200" cy="2095500"/>
             <wp:effectExtent l="0" t="0" r="0" b="0"/>
-            <wp:docPr id="6" name="Imagem 6"/>
+            <wp:docPr id="5" name="Imagem 5"/>
             <wp:cNvGraphicFramePr>
               <a:graphicFrameLocks xmlns:a="http://schemas.openxmlformats.org/drawingml/2006/main" noChangeAspect="1"/>
             </wp:cNvGraphicFramePr>
@@ -3834,7 +4505,7 @@
                   <pic:spPr>
                     <a:xfrm>
                       <a:off x="0" y="0"/>
-                      <a:ext cx="5400040" cy="1602740"/>
+                      <a:ext cx="4267200" cy="2095500"/>
                     </a:xfrm>
                     <a:prstGeom prst="rect">
                       <a:avLst/>
@@ -3855,45 +4526,44 @@
       </w:pPr>
       <w:r>
         <w:rPr>
-          <w:b/>
-          <w:bCs/>
-          <w:lang w:eastAsia="en-US"/>
-        </w:rPr>
-        <w:t>Etapa 3 – Vincular o repositório ao Heroku</w:t>
-      </w:r>
-    </w:p>
-    <w:p>
-      <w:pPr>
-        <w:rPr>
-          <w:lang w:eastAsia="en-US"/>
-        </w:rPr>
-      </w:pPr>
-      <w:r>
-        <w:rPr>
-          <w:lang w:eastAsia="en-US"/>
-        </w:rPr>
-        <w:t>Nesta etapa, podemos vincular o repositório do Github ao nosso aplicativo Heroku.</w:t>
-      </w:r>
-    </w:p>
-    <w:p>
-      <w:pPr>
-        <w:rPr>
-          <w:lang w:eastAsia="en-US"/>
-        </w:rPr>
-      </w:pPr>
-      <w:r>
-        <w:rPr>
-          <w:lang w:eastAsia="en-US"/>
-        </w:rPr>
-        <w:t>Primeiro, crie um aplicativo no Heroku e siga as etapas listadas na plataforma.</w:t>
-      </w:r>
-    </w:p>
-    <w:p>
-      <w:pPr>
-        <w:rPr>
-          <w:lang w:eastAsia="en-US"/>
-        </w:rPr>
-      </w:pPr>
+          <w:lang w:eastAsia="en-US"/>
+        </w:rPr>
+        <w:t>Estrutura de pastas e arquivo .</w:t>
+      </w:r>
+      <w:proofErr w:type="spellStart"/>
+      <w:r>
+        <w:rPr>
+          <w:lang w:eastAsia="en-US"/>
+        </w:rPr>
+        <w:t>gitignore</w:t>
+      </w:r>
+      <w:proofErr w:type="spellEnd"/>
+    </w:p>
+    <w:p>
+      <w:pPr>
+        <w:rPr>
+          <w:lang w:eastAsia="en-US"/>
+        </w:rPr>
+      </w:pPr>
+      <w:r>
+        <w:rPr>
+          <w:lang w:eastAsia="en-US"/>
+        </w:rPr>
+        <w:t>Agora, podemos escrever os comandos listados na figura acima (a do GitHub).</w:t>
+      </w:r>
+    </w:p>
+    <w:p>
+      <w:pPr>
+        <w:rPr>
+          <w:lang w:eastAsia="en-US"/>
+        </w:rPr>
+      </w:pPr>
+      <w:r>
+        <w:rPr>
+          <w:lang w:eastAsia="en-US"/>
+        </w:rPr>
+        <w:t>Se você executou os comandos corretamente, ele estará na página do seu repositório. Se você o atualizar, deverá ver seus arquivos, exceto o que você ignorou explicitamente, a saber node modules.</w:t>
+      </w:r>
     </w:p>
     <w:p>
       <w:pPr>
@@ -3907,10 +4577,10 @@
           <w:lang w:eastAsia="en-US"/>
         </w:rPr>
         <w:drawing>
-          <wp:inline distT="0" distB="0" distL="0" distR="0" wp14:anchorId="2B56B7CD" wp14:editId="38D5F5B6">
-            <wp:extent cx="5133975" cy="1162050"/>
-            <wp:effectExtent l="0" t="0" r="9525" b="0"/>
-            <wp:docPr id="25" name="Imagem 25"/>
+          <wp:inline distT="0" distB="0" distL="0" distR="0" wp14:anchorId="42F25C1F" wp14:editId="66C4EA20">
+            <wp:extent cx="5400040" cy="1602740"/>
+            <wp:effectExtent l="0" t="0" r="0" b="0"/>
+            <wp:docPr id="6" name="Imagem 6"/>
             <wp:cNvGraphicFramePr>
               <a:graphicFrameLocks xmlns:a="http://schemas.openxmlformats.org/drawingml/2006/main" noChangeAspect="1"/>
             </wp:cNvGraphicFramePr>
@@ -3930,7 +4600,7 @@
                   <pic:spPr>
                     <a:xfrm>
                       <a:off x="0" y="0"/>
-                      <a:ext cx="5133975" cy="1162050"/>
+                      <a:ext cx="5400040" cy="1602740"/>
                     </a:xfrm>
                     <a:prstGeom prst="rect">
                       <a:avLst/>
@@ -3951,10 +4621,97 @@
       </w:pPr>
       <w:r>
         <w:rPr>
-          <w:lang w:eastAsia="en-US"/>
-        </w:rPr>
-        <w:t>Depois que o aplicativo for criado, uma janela semelhante a esta deve aparecer:</w:t>
-      </w:r>
+          <w:b/>
+          <w:bCs/>
+          <w:lang w:eastAsia="en-US"/>
+        </w:rPr>
+        <w:t xml:space="preserve">Etapa 3 – Vincular o repositório ao </w:t>
+      </w:r>
+      <w:proofErr w:type="spellStart"/>
+      <w:r>
+        <w:rPr>
+          <w:b/>
+          <w:bCs/>
+          <w:lang w:eastAsia="en-US"/>
+        </w:rPr>
+        <w:t>Heroku</w:t>
+      </w:r>
+      <w:proofErr w:type="spellEnd"/>
+    </w:p>
+    <w:p>
+      <w:pPr>
+        <w:rPr>
+          <w:lang w:eastAsia="en-US"/>
+        </w:rPr>
+      </w:pPr>
+      <w:r>
+        <w:rPr>
+          <w:lang w:eastAsia="en-US"/>
+        </w:rPr>
+        <w:t xml:space="preserve">Nesta etapa, podemos vincular o repositório do </w:t>
+      </w:r>
+      <w:proofErr w:type="spellStart"/>
+      <w:r>
+        <w:rPr>
+          <w:lang w:eastAsia="en-US"/>
+        </w:rPr>
+        <w:t>Github</w:t>
+      </w:r>
+      <w:proofErr w:type="spellEnd"/>
+      <w:r>
+        <w:rPr>
+          <w:lang w:eastAsia="en-US"/>
+        </w:rPr>
+        <w:t xml:space="preserve"> ao nosso aplicativo </w:t>
+      </w:r>
+      <w:proofErr w:type="spellStart"/>
+      <w:r>
+        <w:rPr>
+          <w:lang w:eastAsia="en-US"/>
+        </w:rPr>
+        <w:t>Heroku</w:t>
+      </w:r>
+      <w:proofErr w:type="spellEnd"/>
+      <w:r>
+        <w:rPr>
+          <w:lang w:eastAsia="en-US"/>
+        </w:rPr>
+        <w:t>.</w:t>
+      </w:r>
+    </w:p>
+    <w:p>
+      <w:pPr>
+        <w:rPr>
+          <w:lang w:eastAsia="en-US"/>
+        </w:rPr>
+      </w:pPr>
+      <w:r>
+        <w:rPr>
+          <w:lang w:eastAsia="en-US"/>
+        </w:rPr>
+        <w:t xml:space="preserve">Primeiro, crie um aplicativo no </w:t>
+      </w:r>
+      <w:proofErr w:type="spellStart"/>
+      <w:r>
+        <w:rPr>
+          <w:lang w:eastAsia="en-US"/>
+        </w:rPr>
+        <w:t>Heroku</w:t>
+      </w:r>
+      <w:proofErr w:type="spellEnd"/>
+      <w:r>
+        <w:rPr>
+          <w:lang w:eastAsia="en-US"/>
+        </w:rPr>
+        <w:t xml:space="preserve"> e siga as etapas listadas na plataforma.</w:t>
+      </w:r>
+    </w:p>
+    <w:p>
+      <w:pPr>
+        <w:rPr>
+          <w:lang w:eastAsia="en-US"/>
+        </w:rPr>
+      </w:pPr>
     </w:p>
     <w:p>
       <w:pPr>
@@ -3968,10 +4725,10 @@
           <w:lang w:eastAsia="en-US"/>
         </w:rPr>
         <w:drawing>
-          <wp:inline distT="0" distB="0" distL="0" distR="0" wp14:anchorId="0340107A" wp14:editId="4BC4C521">
-            <wp:extent cx="5400040" cy="2594610"/>
-            <wp:effectExtent l="0" t="0" r="0" b="0"/>
-            <wp:docPr id="8" name="Imagem 8"/>
+          <wp:inline distT="0" distB="0" distL="0" distR="0" wp14:anchorId="2B56B7CD" wp14:editId="38D5F5B6">
+            <wp:extent cx="5133975" cy="1162050"/>
+            <wp:effectExtent l="0" t="0" r="9525" b="0"/>
+            <wp:docPr id="25" name="Imagem 25"/>
             <wp:cNvGraphicFramePr>
               <a:graphicFrameLocks xmlns:a="http://schemas.openxmlformats.org/drawingml/2006/main" noChangeAspect="1"/>
             </wp:cNvGraphicFramePr>
@@ -3991,7 +4748,7 @@
                   <pic:spPr>
                     <a:xfrm>
                       <a:off x="0" y="0"/>
-                      <a:ext cx="5400040" cy="2594610"/>
+                      <a:ext cx="5133975" cy="1162050"/>
                     </a:xfrm>
                     <a:prstGeom prst="rect">
                       <a:avLst/>
@@ -4007,32 +4764,14 @@
     <w:p>
       <w:pPr>
         <w:rPr>
-          <w:b/>
-          <w:bCs/>
-          <w:lang w:eastAsia="en-US"/>
-        </w:rPr>
-      </w:pPr>
-      <w:r>
-        <w:rPr>
-          <w:b/>
-          <w:bCs/>
-          <w:lang w:eastAsia="en-US"/>
-        </w:rPr>
-        <w:lastRenderedPageBreak/>
-        <w:t>Painel de aplicativos</w:t>
-      </w:r>
-    </w:p>
-    <w:p>
-      <w:pPr>
-        <w:rPr>
-          <w:lang w:eastAsia="en-US"/>
-        </w:rPr>
-      </w:pPr>
-      <w:r>
-        <w:rPr>
-          <w:lang w:eastAsia="en-US"/>
-        </w:rPr>
-        <w:t>Agora, se você olhar para a navegação na parte superior, verá Overview, Resources, Deploy, Metrics e assim por diante. Tenha certeza disso Deploy é selecionado. Em seguida, na segunda linha, clique no ícone GitHub.</w:t>
+          <w:lang w:eastAsia="en-US"/>
+        </w:rPr>
+      </w:pPr>
+      <w:r>
+        <w:rPr>
+          <w:lang w:eastAsia="en-US"/>
+        </w:rPr>
+        <w:t>Depois que o aplicativo for criado, uma janela semelhante a esta deve aparecer:</w:t>
       </w:r>
     </w:p>
     <w:p>
@@ -4047,10 +4786,10 @@
           <w:lang w:eastAsia="en-US"/>
         </w:rPr>
         <w:drawing>
-          <wp:inline distT="0" distB="0" distL="0" distR="0" wp14:anchorId="56CB4E4B" wp14:editId="508772C7">
-            <wp:extent cx="5400040" cy="2148840"/>
-            <wp:effectExtent l="0" t="0" r="0" b="3810"/>
-            <wp:docPr id="9" name="Imagem 9"/>
+          <wp:inline distT="0" distB="0" distL="0" distR="0" wp14:anchorId="0340107A" wp14:editId="4BC4C521">
+            <wp:extent cx="5400040" cy="2594610"/>
+            <wp:effectExtent l="0" t="0" r="0" b="0"/>
+            <wp:docPr id="8" name="Imagem 8"/>
             <wp:cNvGraphicFramePr>
               <a:graphicFrameLocks xmlns:a="http://schemas.openxmlformats.org/drawingml/2006/main" noChangeAspect="1"/>
             </wp:cNvGraphicFramePr>
@@ -4070,7 +4809,7 @@
                   <pic:spPr>
                     <a:xfrm>
                       <a:off x="0" y="0"/>
-                      <a:ext cx="5400040" cy="2148840"/>
+                      <a:ext cx="5400040" cy="2594610"/>
                     </a:xfrm>
                     <a:prstGeom prst="rect">
                       <a:avLst/>
@@ -4091,127 +4830,101 @@
           <w:lang w:eastAsia="en-US"/>
         </w:rPr>
       </w:pPr>
-    </w:p>
-    <w:p>
-      <w:pPr>
+      <w:r>
         <w:rPr>
           <w:b/>
           <w:bCs/>
           <w:lang w:eastAsia="en-US"/>
         </w:rPr>
-      </w:pPr>
-    </w:p>
-    <w:p>
-      <w:pPr>
-        <w:rPr>
-          <w:b/>
-          <w:bCs/>
-          <w:lang w:eastAsia="en-US"/>
-        </w:rPr>
-      </w:pPr>
-    </w:p>
-    <w:p>
-      <w:pPr>
-        <w:rPr>
-          <w:b/>
-          <w:bCs/>
-          <w:lang w:eastAsia="en-US"/>
-        </w:rPr>
-      </w:pPr>
-    </w:p>
-    <w:p>
-      <w:pPr>
-        <w:rPr>
-          <w:b/>
-          <w:bCs/>
-          <w:lang w:eastAsia="en-US"/>
-        </w:rPr>
-      </w:pPr>
-    </w:p>
-    <w:p>
-      <w:pPr>
-        <w:rPr>
-          <w:b/>
-          <w:bCs/>
-          <w:lang w:eastAsia="en-US"/>
-        </w:rPr>
-      </w:pPr>
-    </w:p>
-    <w:p>
-      <w:pPr>
-        <w:rPr>
-          <w:b/>
-          <w:bCs/>
-          <w:lang w:eastAsia="en-US"/>
-        </w:rPr>
-      </w:pPr>
-    </w:p>
-    <w:p>
-      <w:pPr>
-        <w:rPr>
-          <w:b/>
-          <w:bCs/>
-          <w:lang w:eastAsia="en-US"/>
-        </w:rPr>
-      </w:pPr>
-    </w:p>
-    <w:p>
-      <w:pPr>
-        <w:rPr>
-          <w:b/>
-          <w:bCs/>
-          <w:lang w:eastAsia="en-US"/>
-        </w:rPr>
-      </w:pPr>
-    </w:p>
-    <w:p>
-      <w:pPr>
-        <w:rPr>
-          <w:b/>
-          <w:bCs/>
-          <w:lang w:eastAsia="en-US"/>
-        </w:rPr>
-      </w:pPr>
-    </w:p>
-    <w:p>
-      <w:pPr>
-        <w:rPr>
-          <w:b/>
-          <w:bCs/>
-          <w:lang w:eastAsia="en-US"/>
-        </w:rPr>
-      </w:pPr>
-      <w:r>
-        <w:rPr>
-          <w:b/>
-          <w:bCs/>
-          <w:lang w:eastAsia="en-US"/>
-        </w:rPr>
-        <w:t>Clique em conectar</w:t>
-      </w:r>
-    </w:p>
-    <w:p>
-      <w:pPr>
-        <w:rPr>
-          <w:lang w:eastAsia="en-US"/>
-        </w:rPr>
-      </w:pPr>
-      <w:r>
-        <w:rPr>
-          <w:lang w:eastAsia="en-US"/>
-        </w:rPr>
-        <w:t>Procure o aplicativo desejado, que é demo-deploy-app-09 no nosso caso. Então clique Connect.</w:t>
-      </w:r>
+        <w:lastRenderedPageBreak/>
+        <w:t>Painel de aplicativos</w:t>
+      </w:r>
+    </w:p>
+    <w:p>
+      <w:pPr>
+        <w:rPr>
+          <w:lang w:eastAsia="en-US"/>
+        </w:rPr>
+      </w:pPr>
+      <w:r>
+        <w:rPr>
+          <w:lang w:eastAsia="en-US"/>
+        </w:rPr>
+        <w:t>Agora, se você olhar para a navegação na parte superior, verá Overview, </w:t>
+      </w:r>
+      <w:proofErr w:type="spellStart"/>
+      <w:r>
+        <w:rPr>
+          <w:lang w:eastAsia="en-US"/>
+        </w:rPr>
+        <w:t>Resources</w:t>
+      </w:r>
+      <w:proofErr w:type="spellEnd"/>
+      <w:r>
+        <w:rPr>
+          <w:lang w:eastAsia="en-US"/>
+        </w:rPr>
+        <w:t>, </w:t>
+      </w:r>
+      <w:proofErr w:type="spellStart"/>
+      <w:r>
+        <w:rPr>
+          <w:lang w:eastAsia="en-US"/>
+        </w:rPr>
+        <w:t>Deploy</w:t>
+      </w:r>
+      <w:proofErr w:type="spellEnd"/>
+      <w:r>
+        <w:rPr>
+          <w:lang w:eastAsia="en-US"/>
+        </w:rPr>
+        <w:t>, </w:t>
+      </w:r>
+      <w:proofErr w:type="spellStart"/>
+      <w:r>
+        <w:rPr>
+          <w:lang w:eastAsia="en-US"/>
+        </w:rPr>
+        <w:t>Metrics</w:t>
+      </w:r>
+      <w:proofErr w:type="spellEnd"/>
+      <w:r>
+        <w:rPr>
+          <w:lang w:eastAsia="en-US"/>
+        </w:rPr>
+        <w:t> e assim por diante. Tenha certeza disso </w:t>
+      </w:r>
+      <w:proofErr w:type="spellStart"/>
+      <w:r>
+        <w:rPr>
+          <w:lang w:eastAsia="en-US"/>
+        </w:rPr>
+        <w:t>Deploy</w:t>
+      </w:r>
+      <w:proofErr w:type="spellEnd"/>
+      <w:r>
+        <w:rPr>
+          <w:lang w:eastAsia="en-US"/>
+        </w:rPr>
+        <w:t> é selecionado. Em seguida, na segunda linha, clique no ícone GitHub.</w:t>
+      </w:r>
+    </w:p>
+    <w:p>
+      <w:pPr>
+        <w:rPr>
+          <w:lang w:eastAsia="en-US"/>
+        </w:rPr>
+      </w:pPr>
       <w:r>
         <w:rPr>
           <w:noProof/>
           <w:lang w:eastAsia="en-US"/>
         </w:rPr>
         <w:drawing>
-          <wp:inline distT="0" distB="0" distL="0" distR="0" wp14:anchorId="774B2CD5" wp14:editId="1A03E0D7">
-            <wp:extent cx="5400040" cy="3070225"/>
-            <wp:effectExtent l="0" t="0" r="0" b="0"/>
-            <wp:docPr id="10" name="Imagem 10"/>
+          <wp:inline distT="0" distB="0" distL="0" distR="0" wp14:anchorId="56CB4E4B" wp14:editId="508772C7">
+            <wp:extent cx="5400040" cy="2148840"/>
+            <wp:effectExtent l="0" t="0" r="0" b="3810"/>
+            <wp:docPr id="9" name="Imagem 9"/>
             <wp:cNvGraphicFramePr>
               <a:graphicFrameLocks xmlns:a="http://schemas.openxmlformats.org/drawingml/2006/main" noChangeAspect="1"/>
             </wp:cNvGraphicFramePr>
@@ -4231,7 +4944,7 @@
                   <pic:spPr>
                     <a:xfrm>
                       <a:off x="0" y="0"/>
-                      <a:ext cx="5400040" cy="3070225"/>
+                      <a:ext cx="5400040" cy="2148840"/>
                     </a:xfrm>
                     <a:prstGeom prst="rect">
                       <a:avLst/>
@@ -4252,14 +4965,15 @@
           <w:lang w:eastAsia="en-US"/>
         </w:rPr>
       </w:pPr>
-      <w:r>
+    </w:p>
+    <w:p>
+      <w:pPr>
         <w:rPr>
           <w:b/>
           <w:bCs/>
           <w:lang w:eastAsia="en-US"/>
         </w:rPr>
-        <w:t>Implantar Filial</w:t>
-      </w:r>
+      </w:pPr>
     </w:p>
     <w:p>
       <w:pPr>
@@ -4273,66 +4987,105 @@
     <w:p>
       <w:pPr>
         <w:rPr>
-          <w:lang w:eastAsia="en-US"/>
-        </w:rPr>
-      </w:pPr>
-      <w:r>
-        <w:rPr>
-          <w:lang w:eastAsia="en-US"/>
-        </w:rPr>
-        <w:t>Depois que o aplicativo for conectado com sucesso à sua conta Heroku, você poderá clicar em Deploy Branch para implantar seu aplicativo.</w:t>
-      </w:r>
-    </w:p>
-    <w:p>
-      <w:pPr>
-        <w:rPr>
-          <w:lang w:eastAsia="en-US"/>
-        </w:rPr>
-      </w:pPr>
-      <w:r>
-        <w:rPr>
-          <w:lang w:eastAsia="en-US"/>
-        </w:rPr>
-        <w:t>Se você quiser, também pode selecionar a opção Enable Automatic Deploys que extrairá automaticamente o código do seu repositório do Github toda vez que você enviar um push para esse repositório.</w:t>
-      </w:r>
-    </w:p>
-    <w:p>
-      <w:pPr>
-        <w:rPr>
-          <w:lang w:eastAsia="en-US"/>
-        </w:rPr>
-      </w:pPr>
-      <w:r>
-        <w:rPr>
-          <w:lang w:eastAsia="en-US"/>
-        </w:rPr>
-        <w:t>Depois que o aplicativo foi implantado, você pode clicar em Exibir para abrir seu aplicativo.</w:t>
-      </w:r>
-    </w:p>
-    <w:p>
-      <w:pPr>
-        <w:rPr>
-          <w:lang w:eastAsia="en-US"/>
-        </w:rPr>
-      </w:pPr>
-    </w:p>
-    <w:p>
-      <w:pPr>
-        <w:rPr>
-          <w:lang w:eastAsia="en-US"/>
-        </w:rPr>
-      </w:pPr>
+          <w:b/>
+          <w:bCs/>
+          <w:lang w:eastAsia="en-US"/>
+        </w:rPr>
+      </w:pPr>
+    </w:p>
+    <w:p>
+      <w:pPr>
+        <w:rPr>
+          <w:b/>
+          <w:bCs/>
+          <w:lang w:eastAsia="en-US"/>
+        </w:rPr>
+      </w:pPr>
+    </w:p>
+    <w:p>
+      <w:pPr>
+        <w:rPr>
+          <w:b/>
+          <w:bCs/>
+          <w:lang w:eastAsia="en-US"/>
+        </w:rPr>
+      </w:pPr>
+    </w:p>
+    <w:p>
+      <w:pPr>
+        <w:rPr>
+          <w:b/>
+          <w:bCs/>
+          <w:lang w:eastAsia="en-US"/>
+        </w:rPr>
+      </w:pPr>
+    </w:p>
+    <w:p>
+      <w:pPr>
+        <w:rPr>
+          <w:b/>
+          <w:bCs/>
+          <w:lang w:eastAsia="en-US"/>
+        </w:rPr>
+      </w:pPr>
+    </w:p>
+    <w:p>
+      <w:pPr>
+        <w:rPr>
+          <w:b/>
+          <w:bCs/>
+          <w:lang w:eastAsia="en-US"/>
+        </w:rPr>
+      </w:pPr>
+    </w:p>
+    <w:p>
+      <w:pPr>
+        <w:rPr>
+          <w:b/>
+          <w:bCs/>
+          <w:lang w:eastAsia="en-US"/>
+        </w:rPr>
+      </w:pPr>
+    </w:p>
+    <w:p>
+      <w:pPr>
+        <w:rPr>
+          <w:b/>
+          <w:bCs/>
+          <w:lang w:eastAsia="en-US"/>
+        </w:rPr>
+      </w:pPr>
+      <w:r>
+        <w:rPr>
+          <w:b/>
+          <w:bCs/>
+          <w:lang w:eastAsia="en-US"/>
+        </w:rPr>
+        <w:t>Clique em conectar</w:t>
+      </w:r>
+    </w:p>
+    <w:p>
+      <w:pPr>
+        <w:rPr>
+          <w:lang w:eastAsia="en-US"/>
+        </w:rPr>
+      </w:pPr>
+      <w:r>
+        <w:rPr>
+          <w:lang w:eastAsia="en-US"/>
+        </w:rPr>
+        <w:t>Procure o aplicativo desejado, que é demo-deploy-app-09 no nosso caso. Então clique Connect.</w:t>
+      </w:r>
       <w:r>
         <w:rPr>
           <w:noProof/>
           <w:lang w:eastAsia="en-US"/>
         </w:rPr>
-        <w:lastRenderedPageBreak/>
         <w:drawing>
-          <wp:inline distT="0" distB="0" distL="0" distR="0" wp14:anchorId="21D55C84" wp14:editId="114B0794">
-            <wp:extent cx="5400040" cy="3699510"/>
+          <wp:inline distT="0" distB="0" distL="0" distR="0" wp14:anchorId="774B2CD5" wp14:editId="1A03E0D7">
+            <wp:extent cx="5400040" cy="3070225"/>
             <wp:effectExtent l="0" t="0" r="0" b="0"/>
-            <wp:docPr id="11" name="Imagem 11"/>
+            <wp:docPr id="10" name="Imagem 10"/>
             <wp:cNvGraphicFramePr>
               <a:graphicFrameLocks xmlns:a="http://schemas.openxmlformats.org/drawingml/2006/main" noChangeAspect="1"/>
             </wp:cNvGraphicFramePr>
@@ -4352,7 +5105,7 @@
                   <pic:spPr>
                     <a:xfrm>
                       <a:off x="0" y="0"/>
-                      <a:ext cx="5400040" cy="3699510"/>
+                      <a:ext cx="5400040" cy="3070225"/>
                     </a:xfrm>
                     <a:prstGeom prst="rect">
                       <a:avLst/>
@@ -4379,28 +5132,175 @@
           <w:bCs/>
           <w:lang w:eastAsia="en-US"/>
         </w:rPr>
-        <w:t>Etapa 4 – Configure o Heroku para executar corretamente o aplicativo</w:t>
-      </w:r>
-    </w:p>
-    <w:p>
-      <w:pPr>
-        <w:rPr>
-          <w:lang w:eastAsia="en-US"/>
-        </w:rPr>
-      </w:pPr>
-    </w:p>
-    <w:p>
-      <w:pPr>
-        <w:rPr>
-          <w:lang w:eastAsia="en-US"/>
-        </w:rPr>
-      </w:pPr>
-      <w:r>
-        <w:rPr>
-          <w:lang w:eastAsia="en-US"/>
-        </w:rPr>
-        <w:t>Se você abrir o aplicativo neste momento, deverá ver algo assim:</w:t>
-      </w:r>
+        <w:t>Implantar Filial</w:t>
+      </w:r>
+    </w:p>
+    <w:p>
+      <w:pPr>
+        <w:rPr>
+          <w:b/>
+          <w:bCs/>
+          <w:lang w:eastAsia="en-US"/>
+        </w:rPr>
+      </w:pPr>
+    </w:p>
+    <w:p>
+      <w:pPr>
+        <w:rPr>
+          <w:lang w:eastAsia="en-US"/>
+        </w:rPr>
+      </w:pPr>
+      <w:r>
+        <w:rPr>
+          <w:lang w:eastAsia="en-US"/>
+        </w:rPr>
+        <w:t xml:space="preserve">Depois que o aplicativo for conectado com sucesso à sua conta </w:t>
+      </w:r>
+      <w:proofErr w:type="spellStart"/>
+      <w:r>
+        <w:rPr>
+          <w:lang w:eastAsia="en-US"/>
+        </w:rPr>
+        <w:t>Heroku</w:t>
+      </w:r>
+      <w:proofErr w:type="spellEnd"/>
+      <w:r>
+        <w:rPr>
+          <w:lang w:eastAsia="en-US"/>
+        </w:rPr>
+        <w:t>, você poderá clicar em </w:t>
+      </w:r>
+      <w:proofErr w:type="spellStart"/>
+      <w:r>
+        <w:rPr>
+          <w:lang w:eastAsia="en-US"/>
+        </w:rPr>
+        <w:t>Deploy</w:t>
+      </w:r>
+      <w:proofErr w:type="spellEnd"/>
+      <w:r>
+        <w:rPr>
+          <w:lang w:eastAsia="en-US"/>
+        </w:rPr>
+        <w:t xml:space="preserve"> </w:t>
+      </w:r>
+      <w:proofErr w:type="spellStart"/>
+      <w:r>
+        <w:rPr>
+          <w:lang w:eastAsia="en-US"/>
+        </w:rPr>
+        <w:t>Branch</w:t>
+      </w:r>
+      <w:proofErr w:type="spellEnd"/>
+      <w:r>
+        <w:rPr>
+          <w:lang w:eastAsia="en-US"/>
+        </w:rPr>
+        <w:t> para implantar seu aplicativo.</w:t>
+      </w:r>
+    </w:p>
+    <w:p>
+      <w:pPr>
+        <w:rPr>
+          <w:lang w:eastAsia="en-US"/>
+        </w:rPr>
+      </w:pPr>
+      <w:r>
+        <w:rPr>
+          <w:lang w:eastAsia="en-US"/>
+        </w:rPr>
+        <w:t>Se você quiser, também pode selecionar a opção </w:t>
+      </w:r>
+      <w:proofErr w:type="spellStart"/>
+      <w:r>
+        <w:rPr>
+          <w:lang w:eastAsia="en-US"/>
+        </w:rPr>
+        <w:t>Enable</w:t>
+      </w:r>
+      <w:proofErr w:type="spellEnd"/>
+      <w:r>
+        <w:rPr>
+          <w:lang w:eastAsia="en-US"/>
+        </w:rPr>
+        <w:t xml:space="preserve"> </w:t>
+      </w:r>
+      <w:proofErr w:type="spellStart"/>
+      <w:r>
+        <w:rPr>
+          <w:lang w:eastAsia="en-US"/>
+        </w:rPr>
+        <w:t>Automatic</w:t>
+      </w:r>
+      <w:proofErr w:type="spellEnd"/>
+      <w:r>
+        <w:rPr>
+          <w:lang w:eastAsia="en-US"/>
+        </w:rPr>
+        <w:t xml:space="preserve"> </w:t>
+      </w:r>
+      <w:proofErr w:type="spellStart"/>
+      <w:r>
+        <w:rPr>
+          <w:lang w:eastAsia="en-US"/>
+        </w:rPr>
+        <w:t>Deploys</w:t>
+      </w:r>
+      <w:proofErr w:type="spellEnd"/>
+      <w:r>
+        <w:rPr>
+          <w:lang w:eastAsia="en-US"/>
+        </w:rPr>
+        <w:t xml:space="preserve"> que extrairá automaticamente o código do seu repositório do </w:t>
+      </w:r>
+      <w:proofErr w:type="spellStart"/>
+      <w:r>
+        <w:rPr>
+          <w:lang w:eastAsia="en-US"/>
+        </w:rPr>
+        <w:t>Github</w:t>
+      </w:r>
+      <w:proofErr w:type="spellEnd"/>
+      <w:r>
+        <w:rPr>
+          <w:lang w:eastAsia="en-US"/>
+        </w:rPr>
+        <w:t xml:space="preserve"> toda vez que você enviar um </w:t>
+      </w:r>
+      <w:proofErr w:type="spellStart"/>
+      <w:r>
+        <w:rPr>
+          <w:lang w:eastAsia="en-US"/>
+        </w:rPr>
+        <w:t>push</w:t>
+      </w:r>
+      <w:proofErr w:type="spellEnd"/>
+      <w:r>
+        <w:rPr>
+          <w:lang w:eastAsia="en-US"/>
+        </w:rPr>
+        <w:t xml:space="preserve"> para esse repositório.</w:t>
+      </w:r>
+    </w:p>
+    <w:p>
+      <w:pPr>
+        <w:rPr>
+          <w:lang w:eastAsia="en-US"/>
+        </w:rPr>
+      </w:pPr>
+      <w:r>
+        <w:rPr>
+          <w:lang w:eastAsia="en-US"/>
+        </w:rPr>
+        <w:t>Depois que o aplicativo foi implantado, você pode clicar em Exibir para abrir seu aplicativo.</w:t>
+      </w:r>
+    </w:p>
+    <w:p>
+      <w:pPr>
+        <w:rPr>
+          <w:lang w:eastAsia="en-US"/>
+        </w:rPr>
+      </w:pPr>
     </w:p>
     <w:p>
       <w:pPr>
@@ -4413,11 +5313,12 @@
           <w:noProof/>
           <w:lang w:eastAsia="en-US"/>
         </w:rPr>
+        <w:lastRenderedPageBreak/>
         <w:drawing>
-          <wp:inline distT="0" distB="0" distL="0" distR="0" wp14:anchorId="066E6128" wp14:editId="5391EB56">
-            <wp:extent cx="5400040" cy="4034790"/>
-            <wp:effectExtent l="0" t="0" r="0" b="3810"/>
-            <wp:docPr id="12" name="Imagem 12"/>
+          <wp:inline distT="0" distB="0" distL="0" distR="0" wp14:anchorId="21D55C84" wp14:editId="114B0794">
+            <wp:extent cx="5400040" cy="3699510"/>
+            <wp:effectExtent l="0" t="0" r="0" b="0"/>
+            <wp:docPr id="11" name="Imagem 11"/>
             <wp:cNvGraphicFramePr>
               <a:graphicFrameLocks xmlns:a="http://schemas.openxmlformats.org/drawingml/2006/main" noChangeAspect="1"/>
             </wp:cNvGraphicFramePr>
@@ -4437,7 +5338,7 @@
                   <pic:spPr>
                     <a:xfrm>
                       <a:off x="0" y="0"/>
-                      <a:ext cx="5400040" cy="4034790"/>
+                      <a:ext cx="5400040" cy="3699510"/>
                     </a:xfrm>
                     <a:prstGeom prst="rect">
                       <a:avLst/>
@@ -4453,74 +5354,56 @@
     <w:p>
       <w:pPr>
         <w:rPr>
-          <w:lang w:eastAsia="en-US"/>
-        </w:rPr>
-      </w:pPr>
-      <w:r>
-        <w:rPr>
-          <w:lang w:eastAsia="en-US"/>
-        </w:rPr>
-        <w:t>Isso mesmo, um erro. Isso porque o Heroku não sabe como iniciar nosso aplicativo.</w:t>
-      </w:r>
-    </w:p>
-    <w:p>
-      <w:pPr>
-        <w:rPr>
-          <w:lang w:eastAsia="en-US"/>
-        </w:rPr>
-      </w:pPr>
-      <w:r>
-        <w:rPr>
-          <w:lang w:eastAsia="en-US"/>
-        </w:rPr>
-        <w:t>Se você se lembra, executamos o comando node app.js para iniciar o aplicativo localmente.</w:t>
-      </w:r>
-      <w:r>
-        <w:rPr>
-          <w:lang w:eastAsia="en-US"/>
-        </w:rPr>
-        <w:br/>
-        <w:t>O Heroku não tem como saber quais comandos ele precisa executar para iniciar o aplicativo, e é por isso que gerou um erro.</w:t>
-      </w:r>
-    </w:p>
-    <w:p>
-      <w:pPr>
-        <w:rPr>
-          <w:lang w:eastAsia="en-US"/>
-        </w:rPr>
-      </w:pPr>
-      <w:r>
-        <w:rPr>
-          <w:lang w:eastAsia="en-US"/>
-        </w:rPr>
-        <w:lastRenderedPageBreak/>
-        <w:t>Para resolver esse problema, precisamos criar um arquivo chamado Procfile com o seguinte conteúdo: web: node ./app.js.</w:t>
-      </w:r>
-    </w:p>
-    <w:p>
-      <w:pPr>
-        <w:rPr>
-          <w:lang w:eastAsia="en-US"/>
-        </w:rPr>
-      </w:pPr>
-      <w:r>
-        <w:rPr>
-          <w:lang w:eastAsia="en-US"/>
-        </w:rPr>
-        <w:t>Para atualizar nosso aplicativo, tudo o que precisamos fazer é enviar um novo commit ao GitHub. Se tivermos ativado o Automatic Deploys opção, o código será automaticamente puxado para o Heroku. Caso contrário, precisamos clicar em Deploy Branch novamente.</w:t>
-      </w:r>
-    </w:p>
-    <w:p>
-      <w:pPr>
-        <w:rPr>
-          <w:lang w:eastAsia="en-US"/>
-        </w:rPr>
-      </w:pPr>
-      <w:r>
-        <w:rPr>
-          <w:lang w:eastAsia="en-US"/>
-        </w:rPr>
-        <w:t>Depois que o aplicativo for reconstruído, deveremos vê-lo funcionando da seguinte maneira:</w:t>
+          <w:b/>
+          <w:bCs/>
+          <w:lang w:eastAsia="en-US"/>
+        </w:rPr>
+      </w:pPr>
+      <w:r>
+        <w:rPr>
+          <w:b/>
+          <w:bCs/>
+          <w:lang w:eastAsia="en-US"/>
+        </w:rPr>
+        <w:t xml:space="preserve">Etapa 4 – Configure o </w:t>
+      </w:r>
+      <w:proofErr w:type="spellStart"/>
+      <w:r>
+        <w:rPr>
+          <w:b/>
+          <w:bCs/>
+          <w:lang w:eastAsia="en-US"/>
+        </w:rPr>
+        <w:t>Heroku</w:t>
+      </w:r>
+      <w:proofErr w:type="spellEnd"/>
+      <w:r>
+        <w:rPr>
+          <w:b/>
+          <w:bCs/>
+          <w:lang w:eastAsia="en-US"/>
+        </w:rPr>
+        <w:t xml:space="preserve"> para executar corretamente o aplicativo</w:t>
+      </w:r>
+    </w:p>
+    <w:p>
+      <w:pPr>
+        <w:rPr>
+          <w:lang w:eastAsia="en-US"/>
+        </w:rPr>
+      </w:pPr>
+    </w:p>
+    <w:p>
+      <w:pPr>
+        <w:rPr>
+          <w:lang w:eastAsia="en-US"/>
+        </w:rPr>
+      </w:pPr>
+      <w:r>
+        <w:rPr>
+          <w:lang w:eastAsia="en-US"/>
+        </w:rPr>
+        <w:t>Se você abrir o aplicativo neste momento, deverá ver algo assim:</w:t>
       </w:r>
     </w:p>
     <w:p>
@@ -4535,10 +5418,10 @@
           <w:lang w:eastAsia="en-US"/>
         </w:rPr>
         <w:drawing>
-          <wp:inline distT="0" distB="0" distL="0" distR="0" wp14:anchorId="1FFE17BD" wp14:editId="71E16ACD">
-            <wp:extent cx="5400040" cy="2233295"/>
-            <wp:effectExtent l="0" t="0" r="0" b="0"/>
-            <wp:docPr id="16" name="Imagem 16"/>
+          <wp:inline distT="0" distB="0" distL="0" distR="0" wp14:anchorId="066E6128" wp14:editId="5391EB56">
+            <wp:extent cx="5400040" cy="4034790"/>
+            <wp:effectExtent l="0" t="0" r="0" b="3810"/>
+            <wp:docPr id="12" name="Imagem 12"/>
             <wp:cNvGraphicFramePr>
               <a:graphicFrameLocks xmlns:a="http://schemas.openxmlformats.org/drawingml/2006/main" noChangeAspect="1"/>
             </wp:cNvGraphicFramePr>
@@ -4558,7 +5441,7 @@
                   <pic:spPr>
                     <a:xfrm>
                       <a:off x="0" y="0"/>
-                      <a:ext cx="5400040" cy="2233295"/>
+                      <a:ext cx="5400040" cy="4034790"/>
                     </a:xfrm>
                     <a:prstGeom prst="rect">
                       <a:avLst/>
@@ -4574,59 +5457,201 @@
     <w:p>
       <w:pPr>
         <w:rPr>
-          <w:b/>
-          <w:bCs/>
-          <w:lang w:eastAsia="en-US"/>
-        </w:rPr>
-      </w:pPr>
-      <w:r>
-        <w:rPr>
-          <w:b/>
-          <w:bCs/>
-          <w:lang w:eastAsia="en-US"/>
-        </w:rPr>
-        <w:t>Etapa 5 – Como adicionar um complemento</w:t>
-      </w:r>
-    </w:p>
-    <w:p>
-      <w:pPr>
-        <w:rPr>
-          <w:lang w:eastAsia="en-US"/>
-        </w:rPr>
-      </w:pPr>
-    </w:p>
-    <w:p>
-      <w:pPr>
-        <w:rPr>
-          <w:lang w:eastAsia="en-US"/>
-        </w:rPr>
-      </w:pPr>
-      <w:r>
-        <w:rPr>
-          <w:lang w:eastAsia="en-US"/>
-        </w:rPr>
-        <w:t>Um dos principais benefícios que o Heroku oferece é o fato de que você pode adicionar recursos facilmente na forma de add-ons ao seu projeto. Esses recursos externos vêm na forma de bancos de dados, ferramentas de registro e monitoramento, ferramentas de CI e CD ou ferramentas de teste.</w:t>
-      </w:r>
-    </w:p>
-    <w:p>
-      <w:pPr>
-        <w:rPr>
-          <w:lang w:eastAsia="en-US"/>
-        </w:rPr>
-      </w:pPr>
-      <w:r>
-        <w:rPr>
-          <w:lang w:eastAsia="en-US"/>
-        </w:rPr>
-        <w:t>Então agora vamos ver como adicionar um novo recurso ao seu projeto. Primeiro, iremos para Recursos e, a partir daí, adicionaremos uma nova ferramenta para teste.</w:t>
-      </w:r>
-    </w:p>
-    <w:p>
-      <w:pPr>
-        <w:rPr>
-          <w:lang w:eastAsia="en-US"/>
-        </w:rPr>
-      </w:pPr>
+          <w:lang w:eastAsia="en-US"/>
+        </w:rPr>
+      </w:pPr>
+      <w:r>
+        <w:rPr>
+          <w:lang w:eastAsia="en-US"/>
+        </w:rPr>
+        <w:t xml:space="preserve">Isso mesmo, um erro. Isso porque o </w:t>
+      </w:r>
+      <w:proofErr w:type="spellStart"/>
+      <w:r>
+        <w:rPr>
+          <w:lang w:eastAsia="en-US"/>
+        </w:rPr>
+        <w:t>Heroku</w:t>
+      </w:r>
+      <w:proofErr w:type="spellEnd"/>
+      <w:r>
+        <w:rPr>
+          <w:lang w:eastAsia="en-US"/>
+        </w:rPr>
+        <w:t xml:space="preserve"> não sabe como iniciar nosso aplicativo.</w:t>
+      </w:r>
+    </w:p>
+    <w:p>
+      <w:pPr>
+        <w:rPr>
+          <w:lang w:eastAsia="en-US"/>
+        </w:rPr>
+      </w:pPr>
+      <w:r>
+        <w:rPr>
+          <w:lang w:eastAsia="en-US"/>
+        </w:rPr>
+        <w:t>Se você se lembra, executamos o comando node app.js para iniciar o aplicativo localmente.</w:t>
+      </w:r>
+      <w:r>
+        <w:rPr>
+          <w:lang w:eastAsia="en-US"/>
+        </w:rPr>
+        <w:br/>
+        <w:t xml:space="preserve">O </w:t>
+      </w:r>
+      <w:proofErr w:type="spellStart"/>
+      <w:r>
+        <w:rPr>
+          <w:lang w:eastAsia="en-US"/>
+        </w:rPr>
+        <w:t>Heroku</w:t>
+      </w:r>
+      <w:proofErr w:type="spellEnd"/>
+      <w:r>
+        <w:rPr>
+          <w:lang w:eastAsia="en-US"/>
+        </w:rPr>
+        <w:t xml:space="preserve"> não tem como saber quais comandos ele precisa executar para iniciar o aplicativo, e é por isso que gerou um erro.</w:t>
+      </w:r>
+    </w:p>
+    <w:p>
+      <w:pPr>
+        <w:rPr>
+          <w:lang w:eastAsia="en-US"/>
+        </w:rPr>
+      </w:pPr>
+      <w:r>
+        <w:rPr>
+          <w:lang w:eastAsia="en-US"/>
+        </w:rPr>
+        <w:lastRenderedPageBreak/>
+        <w:t>Para resolver esse problema, precisamos criar um arquivo chamado </w:t>
+      </w:r>
+      <w:proofErr w:type="spellStart"/>
+      <w:r>
+        <w:rPr>
+          <w:lang w:eastAsia="en-US"/>
+        </w:rPr>
+        <w:t>Procfile</w:t>
+      </w:r>
+      <w:proofErr w:type="spellEnd"/>
+      <w:r>
+        <w:rPr>
+          <w:lang w:eastAsia="en-US"/>
+        </w:rPr>
+        <w:t> com o seguinte conteúdo: web: node ./app.js.</w:t>
+      </w:r>
+    </w:p>
+    <w:p>
+      <w:pPr>
+        <w:rPr>
+          <w:lang w:eastAsia="en-US"/>
+        </w:rPr>
+      </w:pPr>
+      <w:r>
+        <w:rPr>
+          <w:lang w:eastAsia="en-US"/>
+        </w:rPr>
+        <w:t xml:space="preserve">Para atualizar nosso aplicativo, tudo o que precisamos fazer é enviar um novo </w:t>
+      </w:r>
+      <w:proofErr w:type="spellStart"/>
+      <w:r>
+        <w:rPr>
+          <w:lang w:eastAsia="en-US"/>
+        </w:rPr>
+        <w:t>commit</w:t>
+      </w:r>
+      <w:proofErr w:type="spellEnd"/>
+      <w:r>
+        <w:rPr>
+          <w:lang w:eastAsia="en-US"/>
+        </w:rPr>
+        <w:t xml:space="preserve"> ao GitHub. Se tivermos ativado o </w:t>
+      </w:r>
+      <w:proofErr w:type="spellStart"/>
+      <w:r>
+        <w:rPr>
+          <w:lang w:eastAsia="en-US"/>
+        </w:rPr>
+        <w:t>Automatic</w:t>
+      </w:r>
+      <w:proofErr w:type="spellEnd"/>
+      <w:r>
+        <w:rPr>
+          <w:lang w:eastAsia="en-US"/>
+        </w:rPr>
+        <w:t xml:space="preserve"> </w:t>
+      </w:r>
+      <w:proofErr w:type="spellStart"/>
+      <w:r>
+        <w:rPr>
+          <w:lang w:eastAsia="en-US"/>
+        </w:rPr>
+        <w:t>Deploys</w:t>
+      </w:r>
+      <w:proofErr w:type="spellEnd"/>
+      <w:r>
+        <w:rPr>
+          <w:lang w:eastAsia="en-US"/>
+        </w:rPr>
+        <w:t xml:space="preserve"> opção, o código será automaticamente puxado para o </w:t>
+      </w:r>
+      <w:proofErr w:type="spellStart"/>
+      <w:r>
+        <w:rPr>
+          <w:lang w:eastAsia="en-US"/>
+        </w:rPr>
+        <w:t>Heroku</w:t>
+      </w:r>
+      <w:proofErr w:type="spellEnd"/>
+      <w:r>
+        <w:rPr>
+          <w:lang w:eastAsia="en-US"/>
+        </w:rPr>
+        <w:t>. Caso contrário, precisamos clicar em </w:t>
+      </w:r>
+      <w:proofErr w:type="spellStart"/>
+      <w:r>
+        <w:rPr>
+          <w:lang w:eastAsia="en-US"/>
+        </w:rPr>
+        <w:t>Deploy</w:t>
+      </w:r>
+      <w:proofErr w:type="spellEnd"/>
+      <w:r>
+        <w:rPr>
+          <w:lang w:eastAsia="en-US"/>
+        </w:rPr>
+        <w:t xml:space="preserve"> </w:t>
+      </w:r>
+      <w:proofErr w:type="spellStart"/>
+      <w:r>
+        <w:rPr>
+          <w:lang w:eastAsia="en-US"/>
+        </w:rPr>
+        <w:t>Branch</w:t>
+      </w:r>
+      <w:proofErr w:type="spellEnd"/>
+      <w:r>
+        <w:rPr>
+          <w:lang w:eastAsia="en-US"/>
+        </w:rPr>
+        <w:t> novamente.</w:t>
+      </w:r>
+    </w:p>
+    <w:p>
+      <w:pPr>
+        <w:rPr>
+          <w:lang w:eastAsia="en-US"/>
+        </w:rPr>
+      </w:pPr>
+      <w:r>
+        <w:rPr>
+          <w:lang w:eastAsia="en-US"/>
+        </w:rPr>
+        <w:t>Depois que o aplicativo for reconstruído, deveremos vê-lo funcionando da seguinte maneira:</w:t>
+      </w:r>
     </w:p>
     <w:p>
       <w:pPr>
@@ -4640,10 +5665,10 @@
           <w:lang w:eastAsia="en-US"/>
         </w:rPr>
         <w:drawing>
-          <wp:inline distT="0" distB="0" distL="0" distR="0" wp14:anchorId="6FCB1CB3" wp14:editId="5E190453">
-            <wp:extent cx="5400040" cy="4265930"/>
-            <wp:effectExtent l="0" t="0" r="0" b="1270"/>
-            <wp:docPr id="17" name="Imagem 17"/>
+          <wp:inline distT="0" distB="0" distL="0" distR="0" wp14:anchorId="1FFE17BD" wp14:editId="71E16ACD">
+            <wp:extent cx="5400040" cy="2233295"/>
+            <wp:effectExtent l="0" t="0" r="0" b="0"/>
+            <wp:docPr id="16" name="Imagem 16"/>
             <wp:cNvGraphicFramePr>
               <a:graphicFrameLocks xmlns:a="http://schemas.openxmlformats.org/drawingml/2006/main" noChangeAspect="1"/>
             </wp:cNvGraphicFramePr>
@@ -4663,7 +5688,7 @@
                   <pic:spPr>
                     <a:xfrm>
                       <a:off x="0" y="0"/>
-                      <a:ext cx="5400040" cy="4265930"/>
+                      <a:ext cx="5400040" cy="2233295"/>
                     </a:xfrm>
                     <a:prstGeom prst="rect">
                       <a:avLst/>
@@ -4690,36 +5715,66 @@
           <w:bCs/>
           <w:lang w:eastAsia="en-US"/>
         </w:rPr>
-        <w:t>Vá em frente e clique em Find more add-ons e depois procure Loadmill.</w:t>
-      </w:r>
-    </w:p>
-    <w:p>
-      <w:pPr>
-        <w:rPr>
-          <w:lang w:eastAsia="en-US"/>
-        </w:rPr>
-      </w:pPr>
-      <w:r>
-        <w:rPr>
-          <w:lang w:eastAsia="en-US"/>
-        </w:rPr>
-        <w:t>Loadmill é uma ferramenta de teste realmente excelente para testes de regressão e testes de carga.</w:t>
-      </w:r>
-    </w:p>
-    <w:p>
-      <w:pPr>
-        <w:rPr>
-          <w:b/>
-          <w:bCs/>
-          <w:lang w:eastAsia="en-US"/>
-        </w:rPr>
-      </w:pPr>
-    </w:p>
-    <w:p>
-      <w:pPr>
-        <w:rPr>
-          <w:b/>
-          <w:bCs/>
+        <w:t>Etapa 5 – Como adicionar um complemento</w:t>
+      </w:r>
+    </w:p>
+    <w:p>
+      <w:pPr>
+        <w:rPr>
+          <w:lang w:eastAsia="en-US"/>
+        </w:rPr>
+      </w:pPr>
+    </w:p>
+    <w:p>
+      <w:pPr>
+        <w:rPr>
+          <w:lang w:eastAsia="en-US"/>
+        </w:rPr>
+      </w:pPr>
+      <w:r>
+        <w:rPr>
+          <w:lang w:eastAsia="en-US"/>
+        </w:rPr>
+        <w:t xml:space="preserve">Um dos principais benefícios que o </w:t>
+      </w:r>
+      <w:proofErr w:type="spellStart"/>
+      <w:r>
+        <w:rPr>
+          <w:lang w:eastAsia="en-US"/>
+        </w:rPr>
+        <w:t>Heroku</w:t>
+      </w:r>
+      <w:proofErr w:type="spellEnd"/>
+      <w:r>
+        <w:rPr>
+          <w:lang w:eastAsia="en-US"/>
+        </w:rPr>
+        <w:t xml:space="preserve"> oferece é o fato de que você pode adicionar recursos facilmente na forma de add-ons ao seu projeto. Esses recursos externos vêm na forma de bancos de dados, ferramentas de registro e monitoramento, ferramentas de CI e CD ou ferramentas de teste.</w:t>
+      </w:r>
+    </w:p>
+    <w:p>
+      <w:pPr>
+        <w:rPr>
+          <w:lang w:eastAsia="en-US"/>
+        </w:rPr>
+      </w:pPr>
+      <w:r>
+        <w:rPr>
+          <w:lang w:eastAsia="en-US"/>
+        </w:rPr>
+        <w:t>Então agora vamos ver como adicionar um novo recurso ao seu projeto. Primeiro, iremos para Recursos e, a partir daí, adicionaremos uma nova ferramenta para teste.</w:t>
+      </w:r>
+    </w:p>
+    <w:p>
+      <w:pPr>
+        <w:rPr>
+          <w:lang w:eastAsia="en-US"/>
+        </w:rPr>
+      </w:pPr>
+    </w:p>
+    <w:p>
+      <w:pPr>
+        <w:rPr>
           <w:lang w:eastAsia="en-US"/>
         </w:rPr>
       </w:pPr>
@@ -4729,10 +5784,10 @@
           <w:lang w:eastAsia="en-US"/>
         </w:rPr>
         <w:drawing>
-          <wp:inline distT="0" distB="0" distL="0" distR="0" wp14:anchorId="00C7C364" wp14:editId="0A9F81A3">
-            <wp:extent cx="5400040" cy="3103880"/>
+          <wp:inline distT="0" distB="0" distL="0" distR="0" wp14:anchorId="6FCB1CB3" wp14:editId="5E190453">
+            <wp:extent cx="5400040" cy="4265930"/>
             <wp:effectExtent l="0" t="0" r="0" b="1270"/>
-            <wp:docPr id="18" name="Imagem 18"/>
+            <wp:docPr id="17" name="Imagem 17"/>
             <wp:cNvGraphicFramePr>
               <a:graphicFrameLocks xmlns:a="http://schemas.openxmlformats.org/drawingml/2006/main" noChangeAspect="1"/>
             </wp:cNvGraphicFramePr>
@@ -4752,7 +5807,7 @@
                   <pic:spPr>
                     <a:xfrm>
                       <a:off x="0" y="0"/>
-                      <a:ext cx="5400040" cy="3103880"/>
+                      <a:ext cx="5400040" cy="4265930"/>
                     </a:xfrm>
                     <a:prstGeom prst="rect">
                       <a:avLst/>
@@ -4773,34 +5828,86 @@
           <w:lang w:eastAsia="en-US"/>
         </w:rPr>
       </w:pPr>
-    </w:p>
-    <w:p>
-      <w:pPr>
+      <w:r>
         <w:rPr>
           <w:b/>
           <w:bCs/>
           <w:lang w:eastAsia="en-US"/>
         </w:rPr>
-      </w:pPr>
+        <w:t>Vá em frente e clique em </w:t>
+      </w:r>
+      <w:proofErr w:type="spellStart"/>
       <w:r>
         <w:rPr>
           <w:b/>
           <w:bCs/>
           <w:lang w:eastAsia="en-US"/>
         </w:rPr>
-        <w:t>Vá em frente e clique em Install…. Em seguida, escolha o aplicativo que você deseja vincular.</w:t>
-      </w:r>
-    </w:p>
-    <w:p>
-      <w:pPr>
-        <w:rPr>
-          <w:lang w:eastAsia="en-US"/>
-        </w:rPr>
-      </w:pPr>
-    </w:p>
-    <w:p>
-      <w:pPr>
-        <w:rPr>
+        <w:t>Find</w:t>
+      </w:r>
+      <w:proofErr w:type="spellEnd"/>
+      <w:r>
+        <w:rPr>
+          <w:b/>
+          <w:bCs/>
+          <w:lang w:eastAsia="en-US"/>
+        </w:rPr>
+        <w:t xml:space="preserve"> more add-ons e depois procure </w:t>
+      </w:r>
+      <w:proofErr w:type="spellStart"/>
+      <w:r>
+        <w:rPr>
+          <w:b/>
+          <w:bCs/>
+          <w:lang w:eastAsia="en-US"/>
+        </w:rPr>
+        <w:t>Loadmill</w:t>
+      </w:r>
+      <w:proofErr w:type="spellEnd"/>
+      <w:r>
+        <w:rPr>
+          <w:b/>
+          <w:bCs/>
+          <w:lang w:eastAsia="en-US"/>
+        </w:rPr>
+        <w:t>.</w:t>
+      </w:r>
+    </w:p>
+    <w:p>
+      <w:pPr>
+        <w:rPr>
+          <w:lang w:eastAsia="en-US"/>
+        </w:rPr>
+      </w:pPr>
+      <w:proofErr w:type="spellStart"/>
+      <w:r>
+        <w:rPr>
+          <w:lang w:eastAsia="en-US"/>
+        </w:rPr>
+        <w:t>Loadmill</w:t>
+      </w:r>
+      <w:proofErr w:type="spellEnd"/>
+      <w:r>
+        <w:rPr>
+          <w:lang w:eastAsia="en-US"/>
+        </w:rPr>
+        <w:t> é uma ferramenta de teste realmente excelente para testes de regressão e testes de carga.</w:t>
+      </w:r>
+    </w:p>
+    <w:p>
+      <w:pPr>
+        <w:rPr>
+          <w:b/>
+          <w:bCs/>
+          <w:lang w:eastAsia="en-US"/>
+        </w:rPr>
+      </w:pPr>
+    </w:p>
+    <w:p>
+      <w:pPr>
+        <w:rPr>
+          <w:b/>
+          <w:bCs/>
           <w:lang w:eastAsia="en-US"/>
         </w:rPr>
       </w:pPr>
@@ -4810,10 +5917,10 @@
           <w:lang w:eastAsia="en-US"/>
         </w:rPr>
         <w:drawing>
-          <wp:inline distT="0" distB="0" distL="0" distR="0" wp14:anchorId="243D076F" wp14:editId="5452FBA9">
-            <wp:extent cx="5400040" cy="4286885"/>
-            <wp:effectExtent l="0" t="0" r="0" b="0"/>
-            <wp:docPr id="19" name="Imagem 19"/>
+          <wp:inline distT="0" distB="0" distL="0" distR="0" wp14:anchorId="00C7C364" wp14:editId="0A9F81A3">
+            <wp:extent cx="5400040" cy="3103880"/>
+            <wp:effectExtent l="0" t="0" r="0" b="1270"/>
+            <wp:docPr id="18" name="Imagem 18"/>
             <wp:cNvGraphicFramePr>
               <a:graphicFrameLocks xmlns:a="http://schemas.openxmlformats.org/drawingml/2006/main" noChangeAspect="1"/>
             </wp:cNvGraphicFramePr>
@@ -4833,7 +5940,7 @@
                   <pic:spPr>
                     <a:xfrm>
                       <a:off x="0" y="0"/>
-                      <a:ext cx="5400040" cy="4286885"/>
+                      <a:ext cx="5400040" cy="3103880"/>
                     </a:xfrm>
                     <a:prstGeom prst="rect">
                       <a:avLst/>
@@ -4849,27 +5956,45 @@
     <w:p>
       <w:pPr>
         <w:rPr>
-          <w:lang w:eastAsia="en-US"/>
-        </w:rPr>
-      </w:pPr>
-      <w:r>
-        <w:rPr>
-          <w:lang w:eastAsia="en-US"/>
-        </w:rPr>
-        <w:t>Nesta etapa, o Heroku criará automaticamente uma conta para você na plataforma provisionada.</w:t>
-      </w:r>
-    </w:p>
-    <w:p>
-      <w:pPr>
-        <w:rPr>
-          <w:lang w:eastAsia="en-US"/>
-        </w:rPr>
-      </w:pPr>
-      <w:r>
-        <w:rPr>
-          <w:lang w:eastAsia="en-US"/>
-        </w:rPr>
-        <w:t>Na guia recursos, você pode ver o recurso adicionado recentemente:</w:t>
+          <w:b/>
+          <w:bCs/>
+          <w:lang w:eastAsia="en-US"/>
+        </w:rPr>
+      </w:pPr>
+    </w:p>
+    <w:p>
+      <w:pPr>
+        <w:rPr>
+          <w:b/>
+          <w:bCs/>
+          <w:lang w:eastAsia="en-US"/>
+        </w:rPr>
+      </w:pPr>
+      <w:r>
+        <w:rPr>
+          <w:b/>
+          <w:bCs/>
+          <w:lang w:eastAsia="en-US"/>
+        </w:rPr>
+        <w:t>Vá em frente e clique em </w:t>
+      </w:r>
+      <w:proofErr w:type="spellStart"/>
+      <w:r>
+        <w:rPr>
+          <w:b/>
+          <w:bCs/>
+          <w:lang w:eastAsia="en-US"/>
+        </w:rPr>
+        <w:t>Install</w:t>
+      </w:r>
+      <w:proofErr w:type="spellEnd"/>
+      <w:r>
+        <w:rPr>
+          <w:b/>
+          <w:bCs/>
+          <w:lang w:eastAsia="en-US"/>
+        </w:rPr>
+        <w:t>…. Em seguida, escolha o aplicativo que você deseja vincular.</w:t>
       </w:r>
     </w:p>
     <w:p>
@@ -4890,12 +6015,11 @@
           <w:noProof/>
           <w:lang w:eastAsia="en-US"/>
         </w:rPr>
-        <w:lastRenderedPageBreak/>
         <w:drawing>
-          <wp:inline distT="0" distB="0" distL="0" distR="0" wp14:anchorId="0E8D6BC9" wp14:editId="626CB0AB">
-            <wp:extent cx="5400040" cy="2377440"/>
-            <wp:effectExtent l="0" t="0" r="0" b="3810"/>
-            <wp:docPr id="20" name="Imagem 20"/>
+          <wp:inline distT="0" distB="0" distL="0" distR="0" wp14:anchorId="243D076F" wp14:editId="5452FBA9">
+            <wp:extent cx="5400040" cy="4286885"/>
+            <wp:effectExtent l="0" t="0" r="0" b="0"/>
+            <wp:docPr id="19" name="Imagem 19"/>
             <wp:cNvGraphicFramePr>
               <a:graphicFrameLocks xmlns:a="http://schemas.openxmlformats.org/drawingml/2006/main" noChangeAspect="1"/>
             </wp:cNvGraphicFramePr>
@@ -4915,7 +6039,7 @@
                   <pic:spPr>
                     <a:xfrm>
                       <a:off x="0" y="0"/>
-                      <a:ext cx="5400040" cy="2377440"/>
+                      <a:ext cx="5400040" cy="4286885"/>
                     </a:xfrm>
                     <a:prstGeom prst="rect">
                       <a:avLst/>
@@ -4934,18 +6058,38 @@
           <w:lang w:eastAsia="en-US"/>
         </w:rPr>
       </w:pPr>
-    </w:p>
-    <w:p>
-      <w:pPr>
-        <w:rPr>
-          <w:lang w:eastAsia="en-US"/>
-        </w:rPr>
-      </w:pPr>
-      <w:r>
-        <w:rPr>
-          <w:lang w:eastAsia="en-US"/>
-        </w:rPr>
-        <w:t>Se você acessar esse complemento, deverá ver o painel com um tutorial de introdução e um teste de demonstração criado para você.</w:t>
+      <w:r>
+        <w:rPr>
+          <w:lang w:eastAsia="en-US"/>
+        </w:rPr>
+        <w:t xml:space="preserve">Nesta etapa, o </w:t>
+      </w:r>
+      <w:proofErr w:type="spellStart"/>
+      <w:r>
+        <w:rPr>
+          <w:lang w:eastAsia="en-US"/>
+        </w:rPr>
+        <w:t>Heroku</w:t>
+      </w:r>
+      <w:proofErr w:type="spellEnd"/>
+      <w:r>
+        <w:rPr>
+          <w:lang w:eastAsia="en-US"/>
+        </w:rPr>
+        <w:t xml:space="preserve"> criará automaticamente uma conta para você na plataforma provisionada.</w:t>
+      </w:r>
+    </w:p>
+    <w:p>
+      <w:pPr>
+        <w:rPr>
+          <w:lang w:eastAsia="en-US"/>
+        </w:rPr>
+      </w:pPr>
+      <w:r>
+        <w:rPr>
+          <w:lang w:eastAsia="en-US"/>
+        </w:rPr>
+        <w:t>Na guia recursos, você pode ver o recurso adicionado recentemente:</w:t>
       </w:r>
     </w:p>
     <w:p>
@@ -4966,11 +6110,12 @@
           <w:noProof/>
           <w:lang w:eastAsia="en-US"/>
         </w:rPr>
+        <w:lastRenderedPageBreak/>
         <w:drawing>
-          <wp:inline distT="0" distB="0" distL="0" distR="0" wp14:anchorId="7EC2883A" wp14:editId="07F11FCC">
-            <wp:extent cx="5400040" cy="2128520"/>
-            <wp:effectExtent l="0" t="0" r="0" b="5080"/>
-            <wp:docPr id="21" name="Imagem 21"/>
+          <wp:inline distT="0" distB="0" distL="0" distR="0" wp14:anchorId="0E8D6BC9" wp14:editId="626CB0AB">
+            <wp:extent cx="5400040" cy="2377440"/>
+            <wp:effectExtent l="0" t="0" r="0" b="3810"/>
+            <wp:docPr id="20" name="Imagem 20"/>
             <wp:cNvGraphicFramePr>
               <a:graphicFrameLocks xmlns:a="http://schemas.openxmlformats.org/drawingml/2006/main" noChangeAspect="1"/>
             </wp:cNvGraphicFramePr>
@@ -4990,6 +6135,81 @@
                   <pic:spPr>
                     <a:xfrm>
                       <a:off x="0" y="0"/>
+                      <a:ext cx="5400040" cy="2377440"/>
+                    </a:xfrm>
+                    <a:prstGeom prst="rect">
+                      <a:avLst/>
+                    </a:prstGeom>
+                  </pic:spPr>
+                </pic:pic>
+              </a:graphicData>
+            </a:graphic>
+          </wp:inline>
+        </w:drawing>
+      </w:r>
+    </w:p>
+    <w:p>
+      <w:pPr>
+        <w:rPr>
+          <w:lang w:eastAsia="en-US"/>
+        </w:rPr>
+      </w:pPr>
+    </w:p>
+    <w:p>
+      <w:pPr>
+        <w:rPr>
+          <w:lang w:eastAsia="en-US"/>
+        </w:rPr>
+      </w:pPr>
+      <w:r>
+        <w:rPr>
+          <w:lang w:eastAsia="en-US"/>
+        </w:rPr>
+        <w:t>Se você acessar esse complemento, deverá ver o painel com um tutorial de introdução e um teste de demonstração criado para você.</w:t>
+      </w:r>
+    </w:p>
+    <w:p>
+      <w:pPr>
+        <w:rPr>
+          <w:lang w:eastAsia="en-US"/>
+        </w:rPr>
+      </w:pPr>
+    </w:p>
+    <w:p>
+      <w:pPr>
+        <w:rPr>
+          <w:lang w:eastAsia="en-US"/>
+        </w:rPr>
+      </w:pPr>
+      <w:r>
+        <w:rPr>
+          <w:noProof/>
+          <w:lang w:eastAsia="en-US"/>
+        </w:rPr>
+        <w:drawing>
+          <wp:inline distT="0" distB="0" distL="0" distR="0" wp14:anchorId="7EC2883A" wp14:editId="07F11FCC">
+            <wp:extent cx="5400040" cy="2128520"/>
+            <wp:effectExtent l="0" t="0" r="0" b="5080"/>
+            <wp:docPr id="21" name="Imagem 21"/>
+            <wp:cNvGraphicFramePr>
+              <a:graphicFrameLocks xmlns:a="http://schemas.openxmlformats.org/drawingml/2006/main" noChangeAspect="1"/>
+            </wp:cNvGraphicFramePr>
+            <a:graphic xmlns:a="http://schemas.openxmlformats.org/drawingml/2006/main">
+              <a:graphicData uri="http://schemas.openxmlformats.org/drawingml/2006/picture">
+                <pic:pic xmlns:pic="http://schemas.openxmlformats.org/drawingml/2006/picture">
+                  <pic:nvPicPr>
+                    <pic:cNvPr id="1" name=""/>
+                    <pic:cNvPicPr/>
+                  </pic:nvPicPr>
+                  <pic:blipFill>
+                    <a:blip r:embed="rId37"/>
+                    <a:stretch>
+                      <a:fillRect/>
+                    </a:stretch>
+                  </pic:blipFill>
+                  <pic:spPr>
+                    <a:xfrm>
+                      <a:off x="0" y="0"/>
                       <a:ext cx="5400040" cy="2128520"/>
                     </a:xfrm>
                     <a:prstGeom prst="rect">
@@ -5040,7 +6260,21 @@
         <w:rPr>
           <w:lang w:eastAsia="en-US"/>
         </w:rPr>
-        <w:t>O Heroku permite que os desenvolvedores implantem um aplicativo de maneira rápida e quase indolor em um servidor da web.</w:t>
+        <w:t xml:space="preserve">O </w:t>
+      </w:r>
+      <w:proofErr w:type="spellStart"/>
+      <w:r>
+        <w:rPr>
+          <w:lang w:eastAsia="en-US"/>
+        </w:rPr>
+        <w:t>Heroku</w:t>
+      </w:r>
+      <w:proofErr w:type="spellEnd"/>
+      <w:r>
+        <w:rPr>
+          <w:lang w:eastAsia="en-US"/>
+        </w:rPr>
+        <w:t xml:space="preserve"> permite que os desenvolvedores implantem um aplicativo de maneira rápida e quase indolor em um servidor da web.</w:t>
       </w:r>
     </w:p>
     <w:p>
@@ -5097,7 +6331,7 @@
           <w:lang w:eastAsia="en-US"/>
         </w:rPr>
       </w:pPr>
-      <w:hyperlink r:id="rId37" w:history="1">
+      <w:hyperlink r:id="rId38" w:history="1">
         <w:r>
           <w:rPr>
             <w:rStyle w:val="Hyperlink"/>
@@ -5186,8 +6420,8 @@
     </w:p>
     <w:p/>
     <w:sectPr>
-      <w:headerReference w:type="default" r:id="rId38"/>
-      <w:footerReference w:type="default" r:id="rId39"/>
+      <w:headerReference w:type="default" r:id="rId39"/>
+      <w:footerReference w:type="default" r:id="rId40"/>
       <w:pgSz w:w="11907" w:h="16840" w:code="9"/>
       <w:pgMar w:top="851" w:right="851" w:bottom="851" w:left="1418" w:header="851" w:footer="851" w:gutter="0"/>
       <w:cols w:space="708"/>
@@ -5267,8 +6501,13 @@
           <w:pPr>
             <w:pStyle w:val="Rodap"/>
           </w:pPr>
+          <w:proofErr w:type="spellStart"/>
           <w:r>
-            <w:t>Politec Ltda.</w:t>
+            <w:t>Politec</w:t>
+          </w:r>
+          <w:proofErr w:type="spellEnd"/>
+          <w:r>
+            <w:t xml:space="preserve"> Ltda.</w:t>
           </w:r>
         </w:p>
         <w:p>
@@ -5534,24 +6773,19 @@
       <w:pStyle w:val="Rodap"/>
       <w:jc w:val="right"/>
     </w:pPr>
+    <w:proofErr w:type="spellStart"/>
     <w:r>
-      <w:t xml:space="preserve">vs: </w:t>
+      <w:t>vs</w:t>
     </w:r>
+    <w:proofErr w:type="spellEnd"/>
     <w:r>
-      <w:fldChar w:fldCharType="begin"/>
+      <w:t xml:space="preserve">: </w:t>
     </w:r>
-    <w:r>
-      <w:instrText xml:space="preserve"> DOCPROPERTY  "Versão Modelo"  \* MERGEFORMAT </w:instrText>
-    </w:r>
-    <w:r>
-      <w:fldChar w:fldCharType="separate"/>
-    </w:r>
-    <w:r>
-      <w:t>1</w:t>
-    </w:r>
-    <w:r>
-      <w:fldChar w:fldCharType="end"/>
-    </w:r>
+    <w:fldSimple w:instr=" DOCPROPERTY  &quot;Versão Modelo&quot;  \* MERGEFORMAT ">
+      <w:r>
+        <w:t>1</w:t>
+      </w:r>
+    </w:fldSimple>
   </w:p>
 </w:ftr>
 </file>
@@ -5641,11 +6875,19 @@
               <w:lang w:val="pt-PT"/>
             </w:rPr>
           </w:pPr>
+          <w:proofErr w:type="spellStart"/>
           <w:r>
             <w:rPr>
               <w:bCs/>
             </w:rPr>
-            <w:t>Nomde do MF</w:t>
+            <w:t>Nomde</w:t>
+          </w:r>
+          <w:proofErr w:type="spellEnd"/>
+          <w:r>
+            <w:rPr>
+              <w:bCs/>
+            </w:rPr>
+            <w:t xml:space="preserve"> do MF</w:t>
           </w:r>
         </w:p>
       </w:tc>
@@ -5689,7 +6931,7 @@
               <v:shape id="_x0000_i1025" type="#_x0000_t75" style="width:61.5pt;height:34.5pt">
                 <v:imagedata r:id="rId1" o:title=""/>
               </v:shape>
-              <o:OLEObject Type="Embed" ProgID="Word.Picture.8" ShapeID="_x0000_i1025" DrawAspect="Content" ObjectID="_1673278242" r:id="rId2"/>
+              <o:OLEObject Type="Embed" ProgID="Word.Picture.8" ShapeID="_x0000_i1025" DrawAspect="Content" ObjectID="_1673642780" r:id="rId2"/>
             </w:object>
           </w:r>
         </w:p>
@@ -7932,7 +9174,6 @@
   <w:style w:type="character" w:default="1" w:styleId="Fontepargpadro">
     <w:name w:val="Default Paragraph Font"/>
     <w:uiPriority w:val="1"/>
-    <w:semiHidden/>
     <w:unhideWhenUsed/>
   </w:style>
   <w:style w:type="table" w:default="1" w:styleId="Tabelanormal">
@@ -8429,6 +9670,7 @@
   <w:rsids>
     <w:rsidRoot w:val="003521AF"/>
     <w:rsid w:val="003521AF"/>
+    <w:rsid w:val="00A274E1"/>
     <w:rsid w:val="00A47CD2"/>
     <w:rsid w:val="00D4519D"/>
     <w:rsid w:val="00DF4C77"/>

</xml_diff>